<commit_message>
todolist - new atm
</commit_message>
<xml_diff>
--- a/Scala.docx
+++ b/Scala.docx
@@ -160,8 +160,19 @@
           <w:color w:val="4F81BD" w:themeColor="accent1"/>
           <w:lang w:val="en-IE"/>
         </w:rPr>
-        <w:t>Marta Doberschuetz</w:t>
-      </w:r>
+        <w:t xml:space="preserve">Marta </w:t>
+      </w:r>
+      <w:proofErr w:type="spellStart"/>
+      <w:r>
+        <w:rPr>
+          <w:b/>
+          <w:i/>
+          <w:color w:val="4F81BD" w:themeColor="accent1"/>
+          <w:lang w:val="en-IE"/>
+        </w:rPr>
+        <w:t>Doberschuetz</w:t>
+      </w:r>
+      <w:proofErr w:type="spellEnd"/>
     </w:p>
     <w:p>
       <w:pPr>
@@ -248,7 +259,6 @@
     <w:p>
       <w:pPr>
         <w:pStyle w:val="Podtytu"/>
-        <w:ind w:firstLine="708"/>
         <w:rPr>
           <w:lang w:val="en-IE"/>
         </w:rPr>
@@ -281,13 +291,13 @@
         <w:rPr>
           <w:lang w:val="en-IE"/>
         </w:rPr>
-        <w:t>H</w:t>
-      </w:r>
-      <w:r>
-        <w:rPr>
-          <w:lang w:val="en-IE"/>
-        </w:rPr>
-        <w:t xml:space="preserve">ardware has been developing very quickly </w:t>
+        <w:t>The development of hardware has been progressing</w:t>
+      </w:r>
+      <w:r>
+        <w:rPr>
+          <w:lang w:val="en-IE"/>
+        </w:rPr>
+        <w:t xml:space="preserve"> quickly </w:t>
       </w:r>
       <w:r>
         <w:rPr>
@@ -317,13 +327,37 @@
         <w:rPr>
           <w:lang w:val="en-IE"/>
         </w:rPr>
-        <w:t xml:space="preserve"> to the fullest of its abilities. </w:t>
-      </w:r>
-      <w:r>
-        <w:rPr>
-          <w:lang w:val="en-IE"/>
-        </w:rPr>
-        <w:t xml:space="preserve">That’s why it has become very important to create languages that would be able to cope with </w:t>
+        <w:t xml:space="preserve"> to the fullest of </w:t>
+      </w:r>
+      <w:r>
+        <w:rPr>
+          <w:lang w:val="en-IE"/>
+        </w:rPr>
+        <w:t xml:space="preserve">their </w:t>
+      </w:r>
+      <w:r>
+        <w:rPr>
+          <w:lang w:val="en-IE"/>
+        </w:rPr>
+        <w:t xml:space="preserve">abilities. </w:t>
+      </w:r>
+      <w:r>
+        <w:rPr>
+          <w:lang w:val="en-IE"/>
+        </w:rPr>
+        <w:t>That’s why it has become very important to cre</w:t>
+      </w:r>
+      <w:r>
+        <w:rPr>
+          <w:lang w:val="en-IE"/>
+        </w:rPr>
+        <w:t>ate languages that can</w:t>
+      </w:r>
+      <w:r>
+        <w:rPr>
+          <w:lang w:val="en-IE"/>
+        </w:rPr>
+        <w:t xml:space="preserve"> cope with </w:t>
       </w:r>
       <w:r>
         <w:rPr>
@@ -356,7 +390,21 @@
         <w:rPr>
           <w:lang w:val="en-IE"/>
         </w:rPr>
-        <w:t xml:space="preserve"> created by Martin Odersky, </w:t>
+        <w:t xml:space="preserve"> created by Martin </w:t>
+      </w:r>
+      <w:proofErr w:type="spellStart"/>
+      <w:r>
+        <w:rPr>
+          <w:lang w:val="en-IE"/>
+        </w:rPr>
+        <w:t>Odersky</w:t>
+      </w:r>
+      <w:proofErr w:type="spellEnd"/>
+      <w:r>
+        <w:rPr>
+          <w:lang w:val="en-IE"/>
+        </w:rPr>
+        <w:t xml:space="preserve">, </w:t>
       </w:r>
       <w:r>
         <w:rPr>
@@ -377,7 +425,6 @@
     <w:p>
       <w:pPr>
         <w:pStyle w:val="Podtytu"/>
-        <w:ind w:firstLine="708"/>
         <w:rPr>
           <w:lang w:val="en-IE"/>
         </w:rPr>
@@ -422,7 +469,21 @@
         <w:rPr>
           <w:lang w:val="en-IE"/>
         </w:rPr>
-        <w:t xml:space="preserve">a set of concepts or thought patterns in a given discipline. (ref. Odersky – 1st course). In computer </w:t>
+        <w:t xml:space="preserve">a set of concepts or thought patterns in a given discipline. (ref. </w:t>
+      </w:r>
+      <w:proofErr w:type="spellStart"/>
+      <w:r>
+        <w:rPr>
+          <w:lang w:val="en-IE"/>
+        </w:rPr>
+        <w:t>Odersky</w:t>
+      </w:r>
+      <w:proofErr w:type="spellEnd"/>
+      <w:r>
+        <w:rPr>
+          <w:lang w:val="en-IE"/>
+        </w:rPr>
+        <w:t xml:space="preserve"> – 1st course). In computer </w:t>
       </w:r>
       <w:r>
         <w:rPr>
@@ -579,7 +640,21 @@
         <w:rPr>
           <w:lang w:val="en-IE"/>
         </w:rPr>
-        <w:t>Some, like Martin Odersky, the creator of Scala, name only the first 3 as</w:t>
+        <w:t xml:space="preserve">Some, like Martin </w:t>
+      </w:r>
+      <w:proofErr w:type="spellStart"/>
+      <w:r>
+        <w:rPr>
+          <w:lang w:val="en-IE"/>
+        </w:rPr>
+        <w:t>Odersky</w:t>
+      </w:r>
+      <w:proofErr w:type="spellEnd"/>
+      <w:r>
+        <w:rPr>
+          <w:lang w:val="en-IE"/>
+        </w:rPr>
+        <w:t>, the creator of Scala, name only the first 3 as</w:t>
       </w:r>
       <w:r>
         <w:rPr>
@@ -1193,12 +1268,6 @@
         </w:rPr>
         <w:t>In Scala, the value of a function is an object! (Book, page 45).</w:t>
       </w:r>
-      <w:r>
-        <w:rPr>
-          <w:lang w:val="en-IE"/>
-        </w:rPr>
-        <w:t xml:space="preserve"> But first things first.</w:t>
-      </w:r>
     </w:p>
     <w:p>
       <w:pPr>
@@ -3475,7 +3544,21 @@
         <w:rPr>
           <w:lang w:val="en-IE"/>
         </w:rPr>
-        <w:t xml:space="preserve"> programs, the programmer does not indicate type, like in Javascript:</w:t>
+        <w:t xml:space="preserve"> programs, the programmer does not indicate type, like in </w:t>
+      </w:r>
+      <w:proofErr w:type="spellStart"/>
+      <w:r>
+        <w:rPr>
+          <w:lang w:val="en-IE"/>
+        </w:rPr>
+        <w:t>Javascript</w:t>
+      </w:r>
+      <w:proofErr w:type="spellEnd"/>
+      <w:r>
+        <w:rPr>
+          <w:lang w:val="en-IE"/>
+        </w:rPr>
+        <w:t>:</w:t>
       </w:r>
     </w:p>
     <w:p>
@@ -3486,11 +3569,19 @@
           <w:lang w:val="en-IE"/>
         </w:rPr>
       </w:pPr>
-      <w:r>
-        <w:rPr>
-          <w:lang w:val="en-IE"/>
-        </w:rPr>
-        <w:t>var s = 123</w:t>
+      <w:proofErr w:type="spellStart"/>
+      <w:r>
+        <w:rPr>
+          <w:lang w:val="en-IE"/>
+        </w:rPr>
+        <w:t>var</w:t>
+      </w:r>
+      <w:proofErr w:type="spellEnd"/>
+      <w:r>
+        <w:rPr>
+          <w:lang w:val="en-IE"/>
+        </w:rPr>
+        <w:t xml:space="preserve"> s = 123</w:t>
       </w:r>
     </w:p>
     <w:p>
@@ -3536,11 +3627,19 @@
           <w:lang w:val="en-IE"/>
         </w:rPr>
       </w:pPr>
-      <w:r>
-        <w:rPr>
-          <w:lang w:val="en-IE"/>
-        </w:rPr>
-        <w:t>var x = s * 10</w:t>
+      <w:proofErr w:type="spellStart"/>
+      <w:r>
+        <w:rPr>
+          <w:lang w:val="en-IE"/>
+        </w:rPr>
+        <w:t>var</w:t>
+      </w:r>
+      <w:proofErr w:type="spellEnd"/>
+      <w:r>
+        <w:rPr>
+          <w:lang w:val="en-IE"/>
+        </w:rPr>
+        <w:t xml:space="preserve"> x = s * 10</w:t>
       </w:r>
     </w:p>
     <w:p>
@@ -4163,7 +4262,21 @@
         <w:rPr>
           <w:lang w:val="en-IE"/>
         </w:rPr>
-        <w:t xml:space="preserve">whereas var </w:t>
+        <w:t xml:space="preserve">whereas </w:t>
+      </w:r>
+      <w:proofErr w:type="spellStart"/>
+      <w:r>
+        <w:rPr>
+          <w:lang w:val="en-IE"/>
+        </w:rPr>
+        <w:t>var</w:t>
+      </w:r>
+      <w:proofErr w:type="spellEnd"/>
+      <w:r>
+        <w:rPr>
+          <w:lang w:val="en-IE"/>
+        </w:rPr>
+        <w:t xml:space="preserve"> </w:t>
       </w:r>
       <w:r>
         <w:rPr>
@@ -4287,6 +4400,7 @@
           <w:lang w:val="en-IE"/>
         </w:rPr>
       </w:pPr>
+      <w:proofErr w:type="spellStart"/>
       <w:r>
         <w:rPr>
           <w:rFonts w:ascii="Consolas" w:hAnsi="Consolas" w:cs="Consolas"/>
@@ -4299,15 +4413,38 @@
         </w:rPr>
         <w:t>var</w:t>
       </w:r>
-      <w:r>
-        <w:rPr>
-          <w:rFonts w:ascii="Consolas" w:hAnsi="Consolas" w:cs="Consolas"/>
-          <w:color w:val="000000"/>
-          <w:sz w:val="20"/>
-          <w:szCs w:val="20"/>
-          <w:lang w:val="en-IE"/>
-        </w:rPr>
-        <w:t xml:space="preserve"> bla:String = </w:t>
+      <w:proofErr w:type="spellEnd"/>
+      <w:r>
+        <w:rPr>
+          <w:rFonts w:ascii="Consolas" w:hAnsi="Consolas" w:cs="Consolas"/>
+          <w:color w:val="000000"/>
+          <w:sz w:val="20"/>
+          <w:szCs w:val="20"/>
+          <w:lang w:val="en-IE"/>
+        </w:rPr>
+        <w:t xml:space="preserve"> </w:t>
+      </w:r>
+      <w:proofErr w:type="spellStart"/>
+      <w:r>
+        <w:rPr>
+          <w:rFonts w:ascii="Consolas" w:hAnsi="Consolas" w:cs="Consolas"/>
+          <w:color w:val="000000"/>
+          <w:sz w:val="20"/>
+          <w:szCs w:val="20"/>
+          <w:lang w:val="en-IE"/>
+        </w:rPr>
+        <w:t>bla:String</w:t>
+      </w:r>
+      <w:proofErr w:type="spellEnd"/>
+      <w:r>
+        <w:rPr>
+          <w:rFonts w:ascii="Consolas" w:hAnsi="Consolas" w:cs="Consolas"/>
+          <w:color w:val="000000"/>
+          <w:sz w:val="20"/>
+          <w:szCs w:val="20"/>
+          <w:lang w:val="en-IE"/>
+        </w:rPr>
+        <w:t xml:space="preserve"> = </w:t>
       </w:r>
       <w:r>
         <w:rPr>
@@ -4317,7 +4454,29 @@
           <w:szCs w:val="20"/>
           <w:lang w:val="en-IE"/>
         </w:rPr>
-        <w:t>"bla"</w:t>
+        <w:t>"</w:t>
+      </w:r>
+      <w:proofErr w:type="spellStart"/>
+      <w:r>
+        <w:rPr>
+          <w:rFonts w:ascii="Consolas" w:hAnsi="Consolas" w:cs="Consolas"/>
+          <w:color w:val="2A00FF"/>
+          <w:sz w:val="20"/>
+          <w:szCs w:val="20"/>
+          <w:lang w:val="en-IE"/>
+        </w:rPr>
+        <w:t>bla</w:t>
+      </w:r>
+      <w:proofErr w:type="spellEnd"/>
+      <w:r>
+        <w:rPr>
+          <w:rFonts w:ascii="Consolas" w:hAnsi="Consolas" w:cs="Consolas"/>
+          <w:color w:val="2A00FF"/>
+          <w:sz w:val="20"/>
+          <w:szCs w:val="20"/>
+          <w:lang w:val="en-IE"/>
+        </w:rPr>
+        <w:t>"</w:t>
       </w:r>
       <w:r>
         <w:rPr>
@@ -4359,6 +4518,7 @@
         </w:rPr>
         <w:tab/>
       </w:r>
+      <w:proofErr w:type="spellStart"/>
       <w:r>
         <w:rPr>
           <w:rFonts w:ascii="Consolas" w:hAnsi="Consolas" w:cs="Consolas"/>
@@ -4371,15 +4531,38 @@
         </w:rPr>
         <w:t>var</w:t>
       </w:r>
-      <w:r>
-        <w:rPr>
-          <w:rFonts w:ascii="Consolas" w:hAnsi="Consolas" w:cs="Consolas"/>
-          <w:color w:val="000000"/>
-          <w:sz w:val="20"/>
-          <w:szCs w:val="20"/>
-          <w:lang w:val="en-IE"/>
-        </w:rPr>
-        <w:t xml:space="preserve"> bla = </w:t>
+      <w:proofErr w:type="spellEnd"/>
+      <w:r>
+        <w:rPr>
+          <w:rFonts w:ascii="Consolas" w:hAnsi="Consolas" w:cs="Consolas"/>
+          <w:color w:val="000000"/>
+          <w:sz w:val="20"/>
+          <w:szCs w:val="20"/>
+          <w:lang w:val="en-IE"/>
+        </w:rPr>
+        <w:t xml:space="preserve"> </w:t>
+      </w:r>
+      <w:proofErr w:type="spellStart"/>
+      <w:r>
+        <w:rPr>
+          <w:rFonts w:ascii="Consolas" w:hAnsi="Consolas" w:cs="Consolas"/>
+          <w:color w:val="000000"/>
+          <w:sz w:val="20"/>
+          <w:szCs w:val="20"/>
+          <w:lang w:val="en-IE"/>
+        </w:rPr>
+        <w:t>bla</w:t>
+      </w:r>
+      <w:proofErr w:type="spellEnd"/>
+      <w:r>
+        <w:rPr>
+          <w:rFonts w:ascii="Consolas" w:hAnsi="Consolas" w:cs="Consolas"/>
+          <w:color w:val="000000"/>
+          <w:sz w:val="20"/>
+          <w:szCs w:val="20"/>
+          <w:lang w:val="en-IE"/>
+        </w:rPr>
+        <w:t xml:space="preserve"> = </w:t>
       </w:r>
       <w:r>
         <w:rPr>
@@ -4389,7 +4572,29 @@
           <w:szCs w:val="20"/>
           <w:lang w:val="en-IE"/>
         </w:rPr>
-        <w:t>"bla"</w:t>
+        <w:t>"</w:t>
+      </w:r>
+      <w:proofErr w:type="spellStart"/>
+      <w:r>
+        <w:rPr>
+          <w:rFonts w:ascii="Consolas" w:hAnsi="Consolas" w:cs="Consolas"/>
+          <w:color w:val="2A00FF"/>
+          <w:sz w:val="20"/>
+          <w:szCs w:val="20"/>
+          <w:lang w:val="en-IE"/>
+        </w:rPr>
+        <w:t>bla</w:t>
+      </w:r>
+      <w:proofErr w:type="spellEnd"/>
+      <w:r>
+        <w:rPr>
+          <w:rFonts w:ascii="Consolas" w:hAnsi="Consolas" w:cs="Consolas"/>
+          <w:color w:val="2A00FF"/>
+          <w:sz w:val="20"/>
+          <w:szCs w:val="20"/>
+          <w:lang w:val="en-IE"/>
+        </w:rPr>
+        <w:t>"</w:t>
       </w:r>
       <w:r>
         <w:rPr>
@@ -4542,7 +4747,39 @@
           <w:i/>
           <w:lang w:val="en-IE"/>
         </w:rPr>
-        <w:t>Source: Odersky, Spoon, Venners, 2010</w:t>
+        <w:t xml:space="preserve">Source: </w:t>
+      </w:r>
+      <w:proofErr w:type="spellStart"/>
+      <w:r>
+        <w:rPr>
+          <w:i/>
+          <w:lang w:val="en-IE"/>
+        </w:rPr>
+        <w:t>Odersky</w:t>
+      </w:r>
+      <w:proofErr w:type="spellEnd"/>
+      <w:r>
+        <w:rPr>
+          <w:i/>
+          <w:lang w:val="en-IE"/>
+        </w:rPr>
+        <w:t xml:space="preserve">, Spoon, </w:t>
+      </w:r>
+      <w:proofErr w:type="spellStart"/>
+      <w:r>
+        <w:rPr>
+          <w:i/>
+          <w:lang w:val="en-IE"/>
+        </w:rPr>
+        <w:t>Venners</w:t>
+      </w:r>
+      <w:proofErr w:type="spellEnd"/>
+      <w:r>
+        <w:rPr>
+          <w:i/>
+          <w:lang w:val="en-IE"/>
+        </w:rPr>
+        <w:t>, 2010</w:t>
       </w:r>
     </w:p>
     <w:p>
@@ -4784,8 +5021,16 @@
         <w:rPr>
           <w:lang w:val="en-IE"/>
         </w:rPr>
-        <w:t xml:space="preserve"> (Odersky</w:t>
-      </w:r>
+        <w:t xml:space="preserve"> (</w:t>
+      </w:r>
+      <w:proofErr w:type="spellStart"/>
+      <w:r>
+        <w:rPr>
+          <w:lang w:val="en-IE"/>
+        </w:rPr>
+        <w:t>Odersky</w:t>
+      </w:r>
+      <w:proofErr w:type="spellEnd"/>
       <w:r>
         <w:rPr>
           <w:lang w:val="en-IE"/>
@@ -4808,8 +5053,16 @@
         <w:rPr>
           <w:lang w:val="en-IE"/>
         </w:rPr>
-        <w:t>, Venners</w:t>
-      </w:r>
+        <w:t xml:space="preserve">, </w:t>
+      </w:r>
+      <w:proofErr w:type="spellStart"/>
+      <w:r>
+        <w:rPr>
+          <w:lang w:val="en-IE"/>
+        </w:rPr>
+        <w:t>Venners</w:t>
+      </w:r>
+      <w:proofErr w:type="spellEnd"/>
       <w:r>
         <w:rPr>
           <w:lang w:val="en-IE"/>
@@ -5073,7 +5326,29 @@
           <w:szCs w:val="20"/>
           <w:lang w:val="en-IE"/>
         </w:rPr>
-        <w:t xml:space="preserve"> main(args: Array[String]): Unit = {</w:t>
+        <w:t xml:space="preserve"> main(</w:t>
+      </w:r>
+      <w:proofErr w:type="spellStart"/>
+      <w:r>
+        <w:rPr>
+          <w:rFonts w:ascii="Consolas" w:hAnsi="Consolas" w:cs="Consolas"/>
+          <w:color w:val="000000"/>
+          <w:sz w:val="20"/>
+          <w:szCs w:val="20"/>
+          <w:lang w:val="en-IE"/>
+        </w:rPr>
+        <w:t>args</w:t>
+      </w:r>
+      <w:proofErr w:type="spellEnd"/>
+      <w:r>
+        <w:rPr>
+          <w:rFonts w:ascii="Consolas" w:hAnsi="Consolas" w:cs="Consolas"/>
+          <w:color w:val="000000"/>
+          <w:sz w:val="20"/>
+          <w:szCs w:val="20"/>
+          <w:lang w:val="en-IE"/>
+        </w:rPr>
+        <w:t>: Array[String]): Unit = {</w:t>
       </w:r>
     </w:p>
     <w:p>
@@ -5539,46 +5814,70 @@
           <w:lang w:val="en-IE"/>
         </w:rPr>
         <w:lastRenderedPageBreak/>
-        <w:t>Deploying a Scala application to Heroku</w:t>
-      </w:r>
-    </w:p>
-    <w:p>
-      <w:pPr>
-        <w:spacing w:line="240" w:lineRule="auto"/>
-        <w:jc w:val="both"/>
-        <w:rPr>
-          <w:lang w:val="en-IE"/>
-        </w:rPr>
-      </w:pPr>
-    </w:p>
-    <w:p>
-      <w:pPr>
-        <w:spacing w:line="240" w:lineRule="auto"/>
-        <w:jc w:val="both"/>
-        <w:rPr>
-          <w:lang w:val="en-IE"/>
-        </w:rPr>
-      </w:pPr>
-    </w:p>
-    <w:p>
-      <w:pPr>
-        <w:spacing w:line="240" w:lineRule="auto"/>
-        <w:jc w:val="both"/>
-        <w:rPr>
-          <w:lang w:val="en-IE"/>
-        </w:rPr>
-      </w:pPr>
-      <w:r>
-        <w:rPr>
-          <w:lang w:val="en-IE"/>
-        </w:rPr>
-        <w:t xml:space="preserve">Heroku is a </w:t>
-      </w:r>
-      <w:r>
-        <w:rPr>
-          <w:lang w:val="en-IE"/>
-        </w:rPr>
-        <w:t>PaaS – platform as a se</w:t>
+        <w:t xml:space="preserve">Deploying a Scala application to </w:t>
+      </w:r>
+      <w:proofErr w:type="spellStart"/>
+      <w:r>
+        <w:rPr>
+          <w:lang w:val="en-IE"/>
+        </w:rPr>
+        <w:t>Heroku</w:t>
+      </w:r>
+      <w:proofErr w:type="spellEnd"/>
+    </w:p>
+    <w:p>
+      <w:pPr>
+        <w:spacing w:line="240" w:lineRule="auto"/>
+        <w:jc w:val="both"/>
+        <w:rPr>
+          <w:lang w:val="en-IE"/>
+        </w:rPr>
+      </w:pPr>
+    </w:p>
+    <w:p>
+      <w:pPr>
+        <w:spacing w:line="240" w:lineRule="auto"/>
+        <w:jc w:val="both"/>
+        <w:rPr>
+          <w:lang w:val="en-IE"/>
+        </w:rPr>
+      </w:pPr>
+    </w:p>
+    <w:p>
+      <w:pPr>
+        <w:spacing w:line="240" w:lineRule="auto"/>
+        <w:jc w:val="both"/>
+        <w:rPr>
+          <w:lang w:val="en-IE"/>
+        </w:rPr>
+      </w:pPr>
+      <w:proofErr w:type="spellStart"/>
+      <w:r>
+        <w:rPr>
+          <w:lang w:val="en-IE"/>
+        </w:rPr>
+        <w:t>Heroku</w:t>
+      </w:r>
+      <w:proofErr w:type="spellEnd"/>
+      <w:r>
+        <w:rPr>
+          <w:lang w:val="en-IE"/>
+        </w:rPr>
+        <w:t xml:space="preserve"> is a </w:t>
+      </w:r>
+      <w:proofErr w:type="spellStart"/>
+      <w:r>
+        <w:rPr>
+          <w:lang w:val="en-IE"/>
+        </w:rPr>
+        <w:t>PaaS</w:t>
+      </w:r>
+      <w:proofErr w:type="spellEnd"/>
+      <w:r>
+        <w:rPr>
+          <w:lang w:val="en-IE"/>
+        </w:rPr>
+        <w:t xml:space="preserve"> – platform as a se</w:t>
       </w:r>
       <w:r>
         <w:rPr>
@@ -5611,17 +5910,36 @@
         </w:rPr>
         <w:t xml:space="preserve"> is a set of </w:t>
       </w:r>
-      <w:hyperlink r:id="rId16" w:tooltip="Software" w:history="1">
-        <w:r>
-          <w:rPr>
-            <w:rStyle w:val="Hipercze"/>
-            <w:color w:val="auto"/>
-            <w:u w:val="none"/>
-            <w:lang w:val="en-IE"/>
-          </w:rPr>
-          <w:t>software</w:t>
-        </w:r>
-      </w:hyperlink>
+      <w:r>
+        <w:fldChar w:fldCharType="begin"/>
+      </w:r>
+      <w:r>
+        <w:rPr>
+          <w:lang w:val="en-IE"/>
+        </w:rPr>
+        <w:instrText xml:space="preserve"> HYPERLINK "http://en.wikipedia.org/wiki/Software" \o "Software" </w:instrText>
+      </w:r>
+      <w:r>
+        <w:fldChar w:fldCharType="separate"/>
+      </w:r>
+      <w:r>
+        <w:rPr>
+          <w:rStyle w:val="Hipercze"/>
+          <w:color w:val="auto"/>
+          <w:u w:val="none"/>
+          <w:lang w:val="en-IE"/>
+        </w:rPr>
+        <w:t>software</w:t>
+      </w:r>
+      <w:r>
+        <w:rPr>
+          <w:rStyle w:val="Hipercze"/>
+          <w:color w:val="auto"/>
+          <w:u w:val="none"/>
+          <w:lang w:val="en-IE"/>
+        </w:rPr>
+        <w:fldChar w:fldCharType="end"/>
+      </w:r>
       <w:r>
         <w:rPr>
           <w:lang w:val="en-IE"/>
@@ -5643,11 +5961,19 @@
           <w:lang w:val="en-IE"/>
         </w:rPr>
       </w:pPr>
-      <w:r>
-        <w:rPr>
-          <w:lang w:val="en-IE"/>
-        </w:rPr>
-        <w:t xml:space="preserve">Heroku </w:t>
+      <w:proofErr w:type="spellStart"/>
+      <w:r>
+        <w:rPr>
+          <w:lang w:val="en-IE"/>
+        </w:rPr>
+        <w:t>Heroku</w:t>
+      </w:r>
+      <w:proofErr w:type="spellEnd"/>
+      <w:r>
+        <w:rPr>
+          <w:lang w:val="en-IE"/>
+        </w:rPr>
+        <w:t xml:space="preserve"> </w:t>
       </w:r>
       <w:r>
         <w:rPr>
@@ -5674,7 +6000,21 @@
         <w:rPr>
           <w:lang w:val="en-IE"/>
         </w:rPr>
-        <w:t>This is how to I deployed a Scala application to Heroku:</w:t>
+        <w:t xml:space="preserve">This is how to I deployed a Scala application to </w:t>
+      </w:r>
+      <w:proofErr w:type="spellStart"/>
+      <w:r>
+        <w:rPr>
+          <w:lang w:val="en-IE"/>
+        </w:rPr>
+        <w:t>Heroku</w:t>
+      </w:r>
+      <w:proofErr w:type="spellEnd"/>
+      <w:r>
+        <w:rPr>
+          <w:lang w:val="en-IE"/>
+        </w:rPr>
+        <w:t>:</w:t>
       </w:r>
     </w:p>
     <w:p>
@@ -5691,15 +6031,32 @@
         </w:rPr>
         <w:t xml:space="preserve">This all based on the tutorial: </w:t>
       </w:r>
-      <w:hyperlink r:id="rId17" w:history="1">
-        <w:r>
-          <w:rPr>
-            <w:rStyle w:val="Hipercze"/>
-            <w:lang w:val="en-IE"/>
-          </w:rPr>
-          <w:t>https://devcenter.heroku.com/articles/getting-started-with-scala</w:t>
-        </w:r>
-      </w:hyperlink>
+      <w:r>
+        <w:fldChar w:fldCharType="begin"/>
+      </w:r>
+      <w:r>
+        <w:rPr>
+          <w:lang w:val="en-IE"/>
+        </w:rPr>
+        <w:instrText xml:space="preserve"> HYPERLINK "https://devcenter.heroku.com/articles/getting-started-with-scala" </w:instrText>
+      </w:r>
+      <w:r>
+        <w:fldChar w:fldCharType="separate"/>
+      </w:r>
+      <w:r>
+        <w:rPr>
+          <w:rStyle w:val="Hipercze"/>
+          <w:lang w:val="en-IE"/>
+        </w:rPr>
+        <w:t>https://devcenter.heroku.com/articles/getting-started-with-scala</w:t>
+      </w:r>
+      <w:r>
+        <w:rPr>
+          <w:rStyle w:val="Hipercze"/>
+          <w:lang w:val="en-IE"/>
+        </w:rPr>
+        <w:fldChar w:fldCharType="end"/>
+      </w:r>
       <w:r>
         <w:rPr>
           <w:lang w:val="en-IE"/>
@@ -5719,13 +6076,119 @@
         <w:rPr>
           <w:lang w:val="en-IE"/>
         </w:rPr>
-        <w:t xml:space="preserve">There are several steps to complete. First thing I had to do was to install a Heroku Toolbelt. </w:t>
-      </w:r>
-      <w:r>
-        <w:rPr>
-          <w:lang w:val="en-IE"/>
-        </w:rPr>
-        <w:t xml:space="preserve">Heroku Toolbelt allows to start using Heroku. It consists of Heroku client – Heroku command-line interface tool for creating and managing Heroku apps, Foreman – </w:t>
+        <w:t xml:space="preserve">There are several steps to complete. First thing I had to do was to install a </w:t>
+      </w:r>
+      <w:proofErr w:type="spellStart"/>
+      <w:r>
+        <w:rPr>
+          <w:lang w:val="en-IE"/>
+        </w:rPr>
+        <w:t>Heroku</w:t>
+      </w:r>
+      <w:proofErr w:type="spellEnd"/>
+      <w:r>
+        <w:rPr>
+          <w:lang w:val="en-IE"/>
+        </w:rPr>
+        <w:t xml:space="preserve"> </w:t>
+      </w:r>
+      <w:proofErr w:type="spellStart"/>
+      <w:r>
+        <w:rPr>
+          <w:lang w:val="en-IE"/>
+        </w:rPr>
+        <w:t>Toolbelt</w:t>
+      </w:r>
+      <w:proofErr w:type="spellEnd"/>
+      <w:r>
+        <w:rPr>
+          <w:lang w:val="en-IE"/>
+        </w:rPr>
+        <w:t xml:space="preserve">. </w:t>
+      </w:r>
+      <w:proofErr w:type="spellStart"/>
+      <w:r>
+        <w:rPr>
+          <w:lang w:val="en-IE"/>
+        </w:rPr>
+        <w:t>Heroku</w:t>
+      </w:r>
+      <w:proofErr w:type="spellEnd"/>
+      <w:r>
+        <w:rPr>
+          <w:lang w:val="en-IE"/>
+        </w:rPr>
+        <w:t xml:space="preserve"> </w:t>
+      </w:r>
+      <w:proofErr w:type="spellStart"/>
+      <w:r>
+        <w:rPr>
+          <w:lang w:val="en-IE"/>
+        </w:rPr>
+        <w:t>Toolbelt</w:t>
+      </w:r>
+      <w:proofErr w:type="spellEnd"/>
+      <w:r>
+        <w:rPr>
+          <w:lang w:val="en-IE"/>
+        </w:rPr>
+        <w:t xml:space="preserve"> allows to start using </w:t>
+      </w:r>
+      <w:proofErr w:type="spellStart"/>
+      <w:r>
+        <w:rPr>
+          <w:lang w:val="en-IE"/>
+        </w:rPr>
+        <w:t>Heroku</w:t>
+      </w:r>
+      <w:proofErr w:type="spellEnd"/>
+      <w:r>
+        <w:rPr>
+          <w:lang w:val="en-IE"/>
+        </w:rPr>
+        <w:t xml:space="preserve">. It consists of </w:t>
+      </w:r>
+      <w:proofErr w:type="spellStart"/>
+      <w:r>
+        <w:rPr>
+          <w:lang w:val="en-IE"/>
+        </w:rPr>
+        <w:t>Heroku</w:t>
+      </w:r>
+      <w:proofErr w:type="spellEnd"/>
+      <w:r>
+        <w:rPr>
+          <w:lang w:val="en-IE"/>
+        </w:rPr>
+        <w:t xml:space="preserve"> client – </w:t>
+      </w:r>
+      <w:proofErr w:type="spellStart"/>
+      <w:r>
+        <w:rPr>
+          <w:lang w:val="en-IE"/>
+        </w:rPr>
+        <w:t>Heroku</w:t>
+      </w:r>
+      <w:proofErr w:type="spellEnd"/>
+      <w:r>
+        <w:rPr>
+          <w:lang w:val="en-IE"/>
+        </w:rPr>
+        <w:t xml:space="preserve"> command-line interface tool for creating and managing </w:t>
+      </w:r>
+      <w:proofErr w:type="spellStart"/>
+      <w:r>
+        <w:rPr>
+          <w:lang w:val="en-IE"/>
+        </w:rPr>
+        <w:t>Heroku</w:t>
+      </w:r>
+      <w:proofErr w:type="spellEnd"/>
+      <w:r>
+        <w:rPr>
+          <w:lang w:val="en-IE"/>
+        </w:rPr>
+        <w:t xml:space="preserve"> apps, Foreman – </w:t>
       </w:r>
       <w:r>
         <w:rPr>
@@ -5743,7 +6206,21 @@
         <w:rPr>
           <w:lang w:val="en-IE"/>
         </w:rPr>
-        <w:t xml:space="preserve"> to Heroku.</w:t>
+        <w:t xml:space="preserve"> to </w:t>
+      </w:r>
+      <w:proofErr w:type="spellStart"/>
+      <w:r>
+        <w:rPr>
+          <w:lang w:val="en-IE"/>
+        </w:rPr>
+        <w:t>Heroku</w:t>
+      </w:r>
+      <w:proofErr w:type="spellEnd"/>
+      <w:r>
+        <w:rPr>
+          <w:lang w:val="en-IE"/>
+        </w:rPr>
+        <w:t>.</w:t>
       </w:r>
     </w:p>
     <w:p>
@@ -5764,13 +6241,69 @@
         <w:rPr>
           <w:lang w:val="en-IE"/>
         </w:rPr>
-        <w:t xml:space="preserve"> installed Heroku toolbelt I created a Heroku account to be able</w:t>
-      </w:r>
-      <w:r>
-        <w:rPr>
-          <w:lang w:val="en-IE"/>
-        </w:rPr>
-        <w:t xml:space="preserve"> to log in to Heroku in the Git bash shell</w:t>
+        <w:t xml:space="preserve"> installed </w:t>
+      </w:r>
+      <w:proofErr w:type="spellStart"/>
+      <w:r>
+        <w:rPr>
+          <w:lang w:val="en-IE"/>
+        </w:rPr>
+        <w:t>Heroku</w:t>
+      </w:r>
+      <w:proofErr w:type="spellEnd"/>
+      <w:r>
+        <w:rPr>
+          <w:lang w:val="en-IE"/>
+        </w:rPr>
+        <w:t xml:space="preserve"> </w:t>
+      </w:r>
+      <w:proofErr w:type="spellStart"/>
+      <w:r>
+        <w:rPr>
+          <w:lang w:val="en-IE"/>
+        </w:rPr>
+        <w:t>toolbelt</w:t>
+      </w:r>
+      <w:proofErr w:type="spellEnd"/>
+      <w:r>
+        <w:rPr>
+          <w:lang w:val="en-IE"/>
+        </w:rPr>
+        <w:t xml:space="preserve"> I created a </w:t>
+      </w:r>
+      <w:proofErr w:type="spellStart"/>
+      <w:r>
+        <w:rPr>
+          <w:lang w:val="en-IE"/>
+        </w:rPr>
+        <w:t>Heroku</w:t>
+      </w:r>
+      <w:proofErr w:type="spellEnd"/>
+      <w:r>
+        <w:rPr>
+          <w:lang w:val="en-IE"/>
+        </w:rPr>
+        <w:t xml:space="preserve"> account to be able</w:t>
+      </w:r>
+      <w:r>
+        <w:rPr>
+          <w:lang w:val="en-IE"/>
+        </w:rPr>
+        <w:t xml:space="preserve"> to log in to </w:t>
+      </w:r>
+      <w:proofErr w:type="spellStart"/>
+      <w:r>
+        <w:rPr>
+          <w:lang w:val="en-IE"/>
+        </w:rPr>
+        <w:t>Heroku</w:t>
+      </w:r>
+      <w:proofErr w:type="spellEnd"/>
+      <w:r>
+        <w:rPr>
+          <w:lang w:val="en-IE"/>
+        </w:rPr>
+        <w:t xml:space="preserve"> in the Git bash shell</w:t>
       </w:r>
       <w:r>
         <w:rPr>
@@ -5778,12 +6311,21 @@
         </w:rPr>
         <w:t xml:space="preserve"> by typing: </w:t>
       </w:r>
+      <w:proofErr w:type="spellStart"/>
       <w:r>
         <w:rPr>
           <w:b/>
           <w:lang w:val="en-IE"/>
         </w:rPr>
-        <w:t>heroku login</w:t>
+        <w:t>heroku</w:t>
+      </w:r>
+      <w:proofErr w:type="spellEnd"/>
+      <w:r>
+        <w:rPr>
+          <w:b/>
+          <w:lang w:val="en-IE"/>
+        </w:rPr>
+        <w:t xml:space="preserve"> login</w:t>
       </w:r>
       <w:r>
         <w:rPr>
@@ -5829,7 +6371,7 @@
                     </pic:cNvPicPr>
                   </pic:nvPicPr>
                   <pic:blipFill>
-                    <a:blip r:embed="rId18">
+                    <a:blip r:embed="rId16">
                       <a:extLst>
                         <a:ext uri="{28A0092B-C50C-407E-A947-70E740481C1C}">
                           <a14:useLocalDpi xmlns:a14="http://schemas.microsoft.com/office/drawing/2010/main" val="0"/>
@@ -5879,7 +6421,35 @@
         <w:rPr>
           <w:lang w:val="en-IE"/>
         </w:rPr>
-        <w:t>created an application source folder, where I put all the files I needed to deploy my application to Heroku. I called the folder “hello” and I created several other folders and files inside it. I created a Web.scala file in</w:t>
+        <w:t xml:space="preserve">created an application source folder, where I put all the files I needed to deploy my application to </w:t>
+      </w:r>
+      <w:proofErr w:type="spellStart"/>
+      <w:r>
+        <w:rPr>
+          <w:lang w:val="en-IE"/>
+        </w:rPr>
+        <w:t>Heroku</w:t>
+      </w:r>
+      <w:proofErr w:type="spellEnd"/>
+      <w:r>
+        <w:rPr>
+          <w:lang w:val="en-IE"/>
+        </w:rPr>
+        <w:t xml:space="preserve">. I called the folder “hello” and I created several other folders and files inside it. I created a </w:t>
+      </w:r>
+      <w:proofErr w:type="spellStart"/>
+      <w:r>
+        <w:rPr>
+          <w:lang w:val="en-IE"/>
+        </w:rPr>
+        <w:t>Web.scala</w:t>
+      </w:r>
+      <w:proofErr w:type="spellEnd"/>
+      <w:r>
+        <w:rPr>
+          <w:lang w:val="en-IE"/>
+        </w:rPr>
+        <w:t xml:space="preserve"> file in</w:t>
       </w:r>
       <w:r>
         <w:rPr>
@@ -5891,19 +6461,111 @@
         <w:rPr>
           <w:lang w:val="en-IE"/>
         </w:rPr>
-        <w:t xml:space="preserve"> hello/src/main/scala/Web.scala</w:t>
-      </w:r>
-      <w:r>
-        <w:rPr>
-          <w:lang w:val="en-IE"/>
-        </w:rPr>
-        <w:t>. It is very important to create those files exactly as Heroku tutorial instructs as when you deploy your application Heroku searches for those files in the specified locations.</w:t>
-      </w:r>
-      <w:r>
-        <w:rPr>
-          <w:lang w:val="en-IE"/>
-        </w:rPr>
-        <w:t xml:space="preserve"> Web.scala is a sample application provided by Heroku and its </w:t>
+        <w:t xml:space="preserve"> hello/</w:t>
+      </w:r>
+      <w:proofErr w:type="spellStart"/>
+      <w:r>
+        <w:rPr>
+          <w:lang w:val="en-IE"/>
+        </w:rPr>
+        <w:t>src</w:t>
+      </w:r>
+      <w:proofErr w:type="spellEnd"/>
+      <w:r>
+        <w:rPr>
+          <w:lang w:val="en-IE"/>
+        </w:rPr>
+        <w:t>/main/</w:t>
+      </w:r>
+      <w:proofErr w:type="spellStart"/>
+      <w:r>
+        <w:rPr>
+          <w:lang w:val="en-IE"/>
+        </w:rPr>
+        <w:t>scala</w:t>
+      </w:r>
+      <w:proofErr w:type="spellEnd"/>
+      <w:r>
+        <w:rPr>
+          <w:lang w:val="en-IE"/>
+        </w:rPr>
+        <w:t>/</w:t>
+      </w:r>
+      <w:proofErr w:type="spellStart"/>
+      <w:r>
+        <w:rPr>
+          <w:lang w:val="en-IE"/>
+        </w:rPr>
+        <w:t>Web.scala</w:t>
+      </w:r>
+      <w:proofErr w:type="spellEnd"/>
+      <w:r>
+        <w:rPr>
+          <w:lang w:val="en-IE"/>
+        </w:rPr>
+        <w:t xml:space="preserve">. It is very important to create those files exactly as </w:t>
+      </w:r>
+      <w:proofErr w:type="spellStart"/>
+      <w:r>
+        <w:rPr>
+          <w:lang w:val="en-IE"/>
+        </w:rPr>
+        <w:t>Heroku</w:t>
+      </w:r>
+      <w:proofErr w:type="spellEnd"/>
+      <w:r>
+        <w:rPr>
+          <w:lang w:val="en-IE"/>
+        </w:rPr>
+        <w:t xml:space="preserve"> tutorial instructs as when you deploy your application </w:t>
+      </w:r>
+      <w:proofErr w:type="spellStart"/>
+      <w:r>
+        <w:rPr>
+          <w:lang w:val="en-IE"/>
+        </w:rPr>
+        <w:t>Heroku</w:t>
+      </w:r>
+      <w:proofErr w:type="spellEnd"/>
+      <w:r>
+        <w:rPr>
+          <w:lang w:val="en-IE"/>
+        </w:rPr>
+        <w:t xml:space="preserve"> searches for those files in the specified locations.</w:t>
+      </w:r>
+      <w:r>
+        <w:rPr>
+          <w:lang w:val="en-IE"/>
+        </w:rPr>
+        <w:t xml:space="preserve"> </w:t>
+      </w:r>
+      <w:proofErr w:type="spellStart"/>
+      <w:r>
+        <w:rPr>
+          <w:lang w:val="en-IE"/>
+        </w:rPr>
+        <w:t>Web.scala</w:t>
+      </w:r>
+      <w:proofErr w:type="spellEnd"/>
+      <w:r>
+        <w:rPr>
+          <w:lang w:val="en-IE"/>
+        </w:rPr>
+        <w:t xml:space="preserve"> is a sample application provided by </w:t>
+      </w:r>
+      <w:proofErr w:type="spellStart"/>
+      <w:r>
+        <w:rPr>
+          <w:lang w:val="en-IE"/>
+        </w:rPr>
+        <w:t>Heroku</w:t>
+      </w:r>
+      <w:proofErr w:type="spellEnd"/>
+      <w:r>
+        <w:rPr>
+          <w:lang w:val="en-IE"/>
+        </w:rPr>
+        <w:t xml:space="preserve"> and its </w:t>
       </w:r>
       <w:r>
         <w:rPr>
@@ -5946,7 +6608,73 @@
           <w:szCs w:val="20"/>
           <w:lang w:val="en-IE"/>
         </w:rPr>
-        <w:t xml:space="preserve"> org.jboss.netty.handler.codec.http.{HttpRequest, HttpResponse}</w:t>
+        <w:t xml:space="preserve"> </w:t>
+      </w:r>
+      <w:proofErr w:type="spellStart"/>
+      <w:r>
+        <w:rPr>
+          <w:rFonts w:ascii="Consolas" w:hAnsi="Consolas" w:cs="Consolas"/>
+          <w:color w:val="000000"/>
+          <w:sz w:val="20"/>
+          <w:szCs w:val="20"/>
+          <w:lang w:val="en-IE"/>
+        </w:rPr>
+        <w:t>org.jboss.netty.handler.codec.http</w:t>
+      </w:r>
+      <w:proofErr w:type="spellEnd"/>
+      <w:r>
+        <w:rPr>
+          <w:rFonts w:ascii="Consolas" w:hAnsi="Consolas" w:cs="Consolas"/>
+          <w:color w:val="000000"/>
+          <w:sz w:val="20"/>
+          <w:szCs w:val="20"/>
+          <w:lang w:val="en-IE"/>
+        </w:rPr>
+        <w:t>.{</w:t>
+      </w:r>
+      <w:proofErr w:type="spellStart"/>
+      <w:r>
+        <w:rPr>
+          <w:rFonts w:ascii="Consolas" w:hAnsi="Consolas" w:cs="Consolas"/>
+          <w:color w:val="000000"/>
+          <w:sz w:val="20"/>
+          <w:szCs w:val="20"/>
+          <w:lang w:val="en-IE"/>
+        </w:rPr>
+        <w:t>HttpRequest</w:t>
+      </w:r>
+      <w:proofErr w:type="spellEnd"/>
+      <w:r>
+        <w:rPr>
+          <w:rFonts w:ascii="Consolas" w:hAnsi="Consolas" w:cs="Consolas"/>
+          <w:color w:val="000000"/>
+          <w:sz w:val="20"/>
+          <w:szCs w:val="20"/>
+          <w:lang w:val="en-IE"/>
+        </w:rPr>
+        <w:t xml:space="preserve">, </w:t>
+      </w:r>
+      <w:proofErr w:type="spellStart"/>
+      <w:r>
+        <w:rPr>
+          <w:rFonts w:ascii="Consolas" w:hAnsi="Consolas" w:cs="Consolas"/>
+          <w:color w:val="000000"/>
+          <w:sz w:val="20"/>
+          <w:szCs w:val="20"/>
+          <w:lang w:val="en-IE"/>
+        </w:rPr>
+        <w:t>HttpResponse</w:t>
+      </w:r>
+      <w:proofErr w:type="spellEnd"/>
+      <w:r>
+        <w:rPr>
+          <w:rFonts w:ascii="Consolas" w:hAnsi="Consolas" w:cs="Consolas"/>
+          <w:color w:val="000000"/>
+          <w:sz w:val="20"/>
+          <w:szCs w:val="20"/>
+          <w:lang w:val="en-IE"/>
+        </w:rPr>
+        <w:t>}</w:t>
       </w:r>
     </w:p>
     <w:p>
@@ -5982,8 +6710,20 @@
           <w:szCs w:val="20"/>
           <w:lang w:val="en-IE"/>
         </w:rPr>
-        <w:t xml:space="preserve"> com.twitter.finagle.builder.ServerBuilder</w:t>
-      </w:r>
+        <w:t xml:space="preserve"> </w:t>
+      </w:r>
+      <w:proofErr w:type="spellStart"/>
+      <w:r>
+        <w:rPr>
+          <w:rFonts w:ascii="Consolas" w:hAnsi="Consolas" w:cs="Consolas"/>
+          <w:color w:val="000000"/>
+          <w:sz w:val="20"/>
+          <w:szCs w:val="20"/>
+          <w:lang w:val="en-IE"/>
+        </w:rPr>
+        <w:t>com.twitter.finagle.builder.ServerBuilder</w:t>
+      </w:r>
+      <w:proofErr w:type="spellEnd"/>
     </w:p>
     <w:p>
       <w:pPr>
@@ -5995,7 +6735,7 @@
           <w:rFonts w:ascii="Consolas" w:hAnsi="Consolas" w:cs="Consolas"/>
           <w:sz w:val="20"/>
           <w:szCs w:val="20"/>
-          <w:lang w:val="en-IE"/>
+          <w:lang w:val="fr-FR"/>
         </w:rPr>
       </w:pPr>
       <w:r>
@@ -6006,7 +6746,7 @@
           <w:color w:val="7F0055"/>
           <w:sz w:val="20"/>
           <w:szCs w:val="20"/>
-          <w:lang w:val="en-IE"/>
+          <w:lang w:val="fr-FR"/>
         </w:rPr>
         <w:t>import</w:t>
       </w:r>
@@ -6016,7 +6756,7 @@
           <w:color w:val="000000"/>
           <w:sz w:val="20"/>
           <w:szCs w:val="20"/>
-          <w:lang w:val="en-IE"/>
+          <w:lang w:val="fr-FR"/>
         </w:rPr>
         <w:t xml:space="preserve"> com.twitter.finagle.http.{Http, Response}</w:t>
       </w:r>
@@ -6054,8 +6794,20 @@
           <w:szCs w:val="20"/>
           <w:lang w:val="en-IE"/>
         </w:rPr>
-        <w:t xml:space="preserve"> com.twitter.finagle.Service</w:t>
-      </w:r>
+        <w:t xml:space="preserve"> </w:t>
+      </w:r>
+      <w:proofErr w:type="spellStart"/>
+      <w:r>
+        <w:rPr>
+          <w:rFonts w:ascii="Consolas" w:hAnsi="Consolas" w:cs="Consolas"/>
+          <w:color w:val="000000"/>
+          <w:sz w:val="20"/>
+          <w:szCs w:val="20"/>
+          <w:lang w:val="en-IE"/>
+        </w:rPr>
+        <w:t>com.twitter.finagle.Service</w:t>
+      </w:r>
+      <w:proofErr w:type="spellEnd"/>
     </w:p>
     <w:p>
       <w:pPr>
@@ -6090,8 +6842,20 @@
           <w:szCs w:val="20"/>
           <w:lang w:val="en-IE"/>
         </w:rPr>
-        <w:t xml:space="preserve"> com.twitter.util.Future</w:t>
-      </w:r>
+        <w:t xml:space="preserve"> </w:t>
+      </w:r>
+      <w:proofErr w:type="spellStart"/>
+      <w:r>
+        <w:rPr>
+          <w:rFonts w:ascii="Consolas" w:hAnsi="Consolas" w:cs="Consolas"/>
+          <w:color w:val="000000"/>
+          <w:sz w:val="20"/>
+          <w:szCs w:val="20"/>
+          <w:lang w:val="en-IE"/>
+        </w:rPr>
+        <w:t>com.twitter.util.Future</w:t>
+      </w:r>
+      <w:proofErr w:type="spellEnd"/>
     </w:p>
     <w:p>
       <w:pPr>
@@ -6126,8 +6890,20 @@
           <w:szCs w:val="20"/>
           <w:lang w:val="en-IE"/>
         </w:rPr>
-        <w:t xml:space="preserve"> java.net.InetSocketAddress</w:t>
-      </w:r>
+        <w:t xml:space="preserve"> </w:t>
+      </w:r>
+      <w:proofErr w:type="spellStart"/>
+      <w:r>
+        <w:rPr>
+          <w:rFonts w:ascii="Consolas" w:hAnsi="Consolas" w:cs="Consolas"/>
+          <w:color w:val="000000"/>
+          <w:sz w:val="20"/>
+          <w:szCs w:val="20"/>
+          <w:lang w:val="en-IE"/>
+        </w:rPr>
+        <w:t>java.net.InetSocketAddress</w:t>
+      </w:r>
+      <w:proofErr w:type="spellEnd"/>
     </w:p>
     <w:p>
       <w:pPr>
@@ -6162,8 +6938,20 @@
           <w:szCs w:val="20"/>
           <w:lang w:val="en-IE"/>
         </w:rPr>
-        <w:t xml:space="preserve"> util.Properties</w:t>
-      </w:r>
+        <w:t xml:space="preserve"> </w:t>
+      </w:r>
+      <w:proofErr w:type="spellStart"/>
+      <w:r>
+        <w:rPr>
+          <w:rFonts w:ascii="Consolas" w:hAnsi="Consolas" w:cs="Consolas"/>
+          <w:color w:val="000000"/>
+          <w:sz w:val="20"/>
+          <w:szCs w:val="20"/>
+          <w:lang w:val="en-IE"/>
+        </w:rPr>
+        <w:t>util.Properties</w:t>
+      </w:r>
+      <w:proofErr w:type="spellEnd"/>
     </w:p>
     <w:p>
       <w:pPr>
@@ -6258,7 +7046,29 @@
           <w:szCs w:val="20"/>
           <w:lang w:val="en-IE"/>
         </w:rPr>
-        <w:t xml:space="preserve"> main(args: Array[String]) {</w:t>
+        <w:t xml:space="preserve"> main(</w:t>
+      </w:r>
+      <w:proofErr w:type="spellStart"/>
+      <w:r>
+        <w:rPr>
+          <w:rFonts w:ascii="Consolas" w:hAnsi="Consolas" w:cs="Consolas"/>
+          <w:color w:val="000000"/>
+          <w:sz w:val="20"/>
+          <w:szCs w:val="20"/>
+          <w:lang w:val="en-IE"/>
+        </w:rPr>
+        <w:t>args</w:t>
+      </w:r>
+      <w:proofErr w:type="spellEnd"/>
+      <w:r>
+        <w:rPr>
+          <w:rFonts w:ascii="Consolas" w:hAnsi="Consolas" w:cs="Consolas"/>
+          <w:color w:val="000000"/>
+          <w:sz w:val="20"/>
+          <w:szCs w:val="20"/>
+          <w:lang w:val="en-IE"/>
+        </w:rPr>
+        <w:t>: Array[String]) {</w:t>
       </w:r>
     </w:p>
     <w:p>
@@ -6271,7 +7081,7 @@
           <w:rFonts w:ascii="Consolas" w:hAnsi="Consolas" w:cs="Consolas"/>
           <w:sz w:val="20"/>
           <w:szCs w:val="20"/>
-          <w:lang w:val="en-IE"/>
+          <w:lang w:val="fr-FR"/>
         </w:rPr>
       </w:pPr>
       <w:r>
@@ -6292,7 +7102,7 @@
           <w:color w:val="7F0055"/>
           <w:sz w:val="20"/>
           <w:szCs w:val="20"/>
-          <w:lang w:val="en-IE"/>
+          <w:lang w:val="fr-FR"/>
         </w:rPr>
         <w:t>val</w:t>
       </w:r>
@@ -6302,7 +7112,7 @@
           <w:color w:val="000000"/>
           <w:sz w:val="20"/>
           <w:szCs w:val="20"/>
-          <w:lang w:val="en-IE"/>
+          <w:lang w:val="fr-FR"/>
         </w:rPr>
         <w:t xml:space="preserve"> </w:t>
       </w:r>
@@ -6312,7 +7122,7 @@
           <w:color w:val="5E5EFF"/>
           <w:sz w:val="20"/>
           <w:szCs w:val="20"/>
-          <w:lang w:val="en-IE"/>
+          <w:lang w:val="fr-FR"/>
         </w:rPr>
         <w:t>port</w:t>
       </w:r>
@@ -6322,7 +7132,7 @@
           <w:color w:val="000000"/>
           <w:sz w:val="20"/>
           <w:szCs w:val="20"/>
-          <w:lang w:val="en-IE"/>
+          <w:lang w:val="fr-FR"/>
         </w:rPr>
         <w:t xml:space="preserve"> = </w:t>
       </w:r>
@@ -6333,7 +7143,7 @@
           <w:sz w:val="20"/>
           <w:szCs w:val="20"/>
           <w:u w:val="single"/>
-          <w:lang w:val="en-IE"/>
+          <w:lang w:val="fr-FR"/>
         </w:rPr>
         <w:t>Properties.envOrElse(</w:t>
       </w:r>
@@ -6344,7 +7154,7 @@
           <w:sz w:val="20"/>
           <w:szCs w:val="20"/>
           <w:u w:val="single"/>
-          <w:lang w:val="en-IE"/>
+          <w:lang w:val="fr-FR"/>
         </w:rPr>
         <w:t>"PORT"</w:t>
       </w:r>
@@ -6355,7 +7165,7 @@
           <w:sz w:val="20"/>
           <w:szCs w:val="20"/>
           <w:u w:val="single"/>
-          <w:lang w:val="en-IE"/>
+          <w:lang w:val="fr-FR"/>
         </w:rPr>
         <w:t xml:space="preserve">, </w:t>
       </w:r>
@@ -6366,7 +7176,7 @@
           <w:sz w:val="20"/>
           <w:szCs w:val="20"/>
           <w:u w:val="single"/>
-          <w:lang w:val="en-IE"/>
+          <w:lang w:val="fr-FR"/>
         </w:rPr>
         <w:t>"8080"</w:t>
       </w:r>
@@ -6377,7 +7187,7 @@
           <w:sz w:val="20"/>
           <w:szCs w:val="20"/>
           <w:u w:val="single"/>
-          <w:lang w:val="en-IE"/>
+          <w:lang w:val="fr-FR"/>
         </w:rPr>
         <w:t>)</w:t>
       </w:r>
@@ -6387,7 +7197,7 @@
           <w:color w:val="000000"/>
           <w:sz w:val="20"/>
           <w:szCs w:val="20"/>
-          <w:lang w:val="en-IE"/>
+          <w:lang w:val="fr-FR"/>
         </w:rPr>
         <w:t>.toInt</w:t>
       </w:r>
@@ -6411,9 +7221,31 @@
           <w:color w:val="000000"/>
           <w:sz w:val="20"/>
           <w:szCs w:val="20"/>
-          <w:lang w:val="en-IE"/>
-        </w:rPr>
-        <w:t xml:space="preserve">    println(</w:t>
+          <w:lang w:val="fr-FR"/>
+        </w:rPr>
+        <w:t xml:space="preserve">    </w:t>
+      </w:r>
+      <w:proofErr w:type="spellStart"/>
+      <w:r>
+        <w:rPr>
+          <w:rFonts w:ascii="Consolas" w:hAnsi="Consolas" w:cs="Consolas"/>
+          <w:color w:val="000000"/>
+          <w:sz w:val="20"/>
+          <w:szCs w:val="20"/>
+          <w:lang w:val="en-IE"/>
+        </w:rPr>
+        <w:t>println</w:t>
+      </w:r>
+      <w:proofErr w:type="spellEnd"/>
+      <w:r>
+        <w:rPr>
+          <w:rFonts w:ascii="Consolas" w:hAnsi="Consolas" w:cs="Consolas"/>
+          <w:color w:val="000000"/>
+          <w:sz w:val="20"/>
+          <w:szCs w:val="20"/>
+          <w:lang w:val="en-IE"/>
+        </w:rPr>
+        <w:t>(</w:t>
       </w:r>
       <w:r>
         <w:rPr>
@@ -6477,7 +7309,29 @@
           <w:szCs w:val="20"/>
           <w:lang w:val="en-IE"/>
         </w:rPr>
-        <w:t xml:space="preserve">    ServerBuilder()</w:t>
+        <w:t xml:space="preserve">    </w:t>
+      </w:r>
+      <w:proofErr w:type="spellStart"/>
+      <w:r>
+        <w:rPr>
+          <w:rFonts w:ascii="Consolas" w:hAnsi="Consolas" w:cs="Consolas"/>
+          <w:color w:val="000000"/>
+          <w:sz w:val="20"/>
+          <w:szCs w:val="20"/>
+          <w:lang w:val="en-IE"/>
+        </w:rPr>
+        <w:t>ServerBuilder</w:t>
+      </w:r>
+      <w:proofErr w:type="spellEnd"/>
+      <w:r>
+        <w:rPr>
+          <w:rFonts w:ascii="Consolas" w:hAnsi="Consolas" w:cs="Consolas"/>
+          <w:color w:val="000000"/>
+          <w:sz w:val="20"/>
+          <w:szCs w:val="20"/>
+          <w:lang w:val="en-IE"/>
+        </w:rPr>
+        <w:t>()</w:t>
       </w:r>
     </w:p>
     <w:p>
@@ -6569,7 +7423,29 @@
           <w:szCs w:val="20"/>
           <w:lang w:val="en-IE"/>
         </w:rPr>
-        <w:t xml:space="preserve">      .bindTo(</w:t>
+        <w:t xml:space="preserve">      .</w:t>
+      </w:r>
+      <w:proofErr w:type="spellStart"/>
+      <w:r>
+        <w:rPr>
+          <w:rFonts w:ascii="Consolas" w:hAnsi="Consolas" w:cs="Consolas"/>
+          <w:color w:val="000000"/>
+          <w:sz w:val="20"/>
+          <w:szCs w:val="20"/>
+          <w:lang w:val="en-IE"/>
+        </w:rPr>
+        <w:t>bindTo</w:t>
+      </w:r>
+      <w:proofErr w:type="spellEnd"/>
+      <w:r>
+        <w:rPr>
+          <w:rFonts w:ascii="Consolas" w:hAnsi="Consolas" w:cs="Consolas"/>
+          <w:color w:val="000000"/>
+          <w:sz w:val="20"/>
+          <w:szCs w:val="20"/>
+          <w:lang w:val="en-IE"/>
+        </w:rPr>
+        <w:t>(</w:t>
       </w:r>
       <w:r>
         <w:rPr>
@@ -6591,7 +7467,29 @@
           <w:szCs w:val="20"/>
           <w:lang w:val="en-IE"/>
         </w:rPr>
-        <w:t xml:space="preserve"> InetSocketAddress(</w:t>
+        <w:t xml:space="preserve"> </w:t>
+      </w:r>
+      <w:proofErr w:type="spellStart"/>
+      <w:r>
+        <w:rPr>
+          <w:rFonts w:ascii="Consolas" w:hAnsi="Consolas" w:cs="Consolas"/>
+          <w:color w:val="000000"/>
+          <w:sz w:val="20"/>
+          <w:szCs w:val="20"/>
+          <w:lang w:val="en-IE"/>
+        </w:rPr>
+        <w:t>InetSocketAddress</w:t>
+      </w:r>
+      <w:proofErr w:type="spellEnd"/>
+      <w:r>
+        <w:rPr>
+          <w:rFonts w:ascii="Consolas" w:hAnsi="Consolas" w:cs="Consolas"/>
+          <w:color w:val="000000"/>
+          <w:sz w:val="20"/>
+          <w:szCs w:val="20"/>
+          <w:lang w:val="en-IE"/>
+        </w:rPr>
+        <w:t>(</w:t>
       </w:r>
       <w:r>
         <w:rPr>
@@ -6681,7 +7579,29 @@
           <w:szCs w:val="20"/>
           <w:lang w:val="en-IE"/>
         </w:rPr>
-        <w:t xml:space="preserve">    println(</w:t>
+        <w:t xml:space="preserve">    </w:t>
+      </w:r>
+      <w:proofErr w:type="spellStart"/>
+      <w:r>
+        <w:rPr>
+          <w:rFonts w:ascii="Consolas" w:hAnsi="Consolas" w:cs="Consolas"/>
+          <w:color w:val="000000"/>
+          <w:sz w:val="20"/>
+          <w:szCs w:val="20"/>
+          <w:lang w:val="en-IE"/>
+        </w:rPr>
+        <w:t>println</w:t>
+      </w:r>
+      <w:proofErr w:type="spellEnd"/>
+      <w:r>
+        <w:rPr>
+          <w:rFonts w:ascii="Consolas" w:hAnsi="Consolas" w:cs="Consolas"/>
+          <w:color w:val="000000"/>
+          <w:sz w:val="20"/>
+          <w:szCs w:val="20"/>
+          <w:lang w:val="en-IE"/>
+        </w:rPr>
+        <w:t>(</w:t>
       </w:r>
       <w:r>
         <w:rPr>
@@ -6821,7 +7741,51 @@
           <w:szCs w:val="20"/>
           <w:lang w:val="en-IE"/>
         </w:rPr>
-        <w:t xml:space="preserve"> Service[HttpRequest, HttpResponse] {</w:t>
+        <w:t xml:space="preserve"> Service[</w:t>
+      </w:r>
+      <w:proofErr w:type="spellStart"/>
+      <w:r>
+        <w:rPr>
+          <w:rFonts w:ascii="Consolas" w:hAnsi="Consolas" w:cs="Consolas"/>
+          <w:color w:val="000000"/>
+          <w:sz w:val="20"/>
+          <w:szCs w:val="20"/>
+          <w:lang w:val="en-IE"/>
+        </w:rPr>
+        <w:t>HttpRequest</w:t>
+      </w:r>
+      <w:proofErr w:type="spellEnd"/>
+      <w:r>
+        <w:rPr>
+          <w:rFonts w:ascii="Consolas" w:hAnsi="Consolas" w:cs="Consolas"/>
+          <w:color w:val="000000"/>
+          <w:sz w:val="20"/>
+          <w:szCs w:val="20"/>
+          <w:lang w:val="en-IE"/>
+        </w:rPr>
+        <w:t xml:space="preserve">, </w:t>
+      </w:r>
+      <w:proofErr w:type="spellStart"/>
+      <w:r>
+        <w:rPr>
+          <w:rFonts w:ascii="Consolas" w:hAnsi="Consolas" w:cs="Consolas"/>
+          <w:color w:val="000000"/>
+          <w:sz w:val="20"/>
+          <w:szCs w:val="20"/>
+          <w:lang w:val="en-IE"/>
+        </w:rPr>
+        <w:t>HttpResponse</w:t>
+      </w:r>
+      <w:proofErr w:type="spellEnd"/>
+      <w:r>
+        <w:rPr>
+          <w:rFonts w:ascii="Consolas" w:hAnsi="Consolas" w:cs="Consolas"/>
+          <w:color w:val="000000"/>
+          <w:sz w:val="20"/>
+          <w:szCs w:val="20"/>
+          <w:lang w:val="en-IE"/>
+        </w:rPr>
+        <w:t>] {</w:t>
       </w:r>
     </w:p>
     <w:p>
@@ -6867,7 +7831,73 @@
           <w:szCs w:val="20"/>
           <w:lang w:val="en-IE"/>
         </w:rPr>
-        <w:t xml:space="preserve"> apply(req: HttpRequest): Future[HttpResponse] = {</w:t>
+        <w:t xml:space="preserve"> apply(</w:t>
+      </w:r>
+      <w:proofErr w:type="spellStart"/>
+      <w:r>
+        <w:rPr>
+          <w:rFonts w:ascii="Consolas" w:hAnsi="Consolas" w:cs="Consolas"/>
+          <w:color w:val="000000"/>
+          <w:sz w:val="20"/>
+          <w:szCs w:val="20"/>
+          <w:lang w:val="en-IE"/>
+        </w:rPr>
+        <w:t>req</w:t>
+      </w:r>
+      <w:proofErr w:type="spellEnd"/>
+      <w:r>
+        <w:rPr>
+          <w:rFonts w:ascii="Consolas" w:hAnsi="Consolas" w:cs="Consolas"/>
+          <w:color w:val="000000"/>
+          <w:sz w:val="20"/>
+          <w:szCs w:val="20"/>
+          <w:lang w:val="en-IE"/>
+        </w:rPr>
+        <w:t xml:space="preserve">: </w:t>
+      </w:r>
+      <w:proofErr w:type="spellStart"/>
+      <w:r>
+        <w:rPr>
+          <w:rFonts w:ascii="Consolas" w:hAnsi="Consolas" w:cs="Consolas"/>
+          <w:color w:val="000000"/>
+          <w:sz w:val="20"/>
+          <w:szCs w:val="20"/>
+          <w:lang w:val="en-IE"/>
+        </w:rPr>
+        <w:t>HttpRequest</w:t>
+      </w:r>
+      <w:proofErr w:type="spellEnd"/>
+      <w:r>
+        <w:rPr>
+          <w:rFonts w:ascii="Consolas" w:hAnsi="Consolas" w:cs="Consolas"/>
+          <w:color w:val="000000"/>
+          <w:sz w:val="20"/>
+          <w:szCs w:val="20"/>
+          <w:lang w:val="en-IE"/>
+        </w:rPr>
+        <w:t>): Future[</w:t>
+      </w:r>
+      <w:proofErr w:type="spellStart"/>
+      <w:r>
+        <w:rPr>
+          <w:rFonts w:ascii="Consolas" w:hAnsi="Consolas" w:cs="Consolas"/>
+          <w:color w:val="000000"/>
+          <w:sz w:val="20"/>
+          <w:szCs w:val="20"/>
+          <w:lang w:val="en-IE"/>
+        </w:rPr>
+        <w:t>HttpResponse</w:t>
+      </w:r>
+      <w:proofErr w:type="spellEnd"/>
+      <w:r>
+        <w:rPr>
+          <w:rFonts w:ascii="Consolas" w:hAnsi="Consolas" w:cs="Consolas"/>
+          <w:color w:val="000000"/>
+          <w:sz w:val="20"/>
+          <w:szCs w:val="20"/>
+          <w:lang w:val="en-IE"/>
+        </w:rPr>
+        <w:t>] = {</w:t>
       </w:r>
     </w:p>
     <w:p>
@@ -6959,6 +7989,7 @@
         </w:rPr>
         <w:t xml:space="preserve">    </w:t>
       </w:r>
+      <w:proofErr w:type="spellStart"/>
       <w:r>
         <w:rPr>
           <w:rFonts w:ascii="Consolas" w:hAnsi="Consolas" w:cs="Consolas"/>
@@ -6977,7 +8008,18 @@
           <w:szCs w:val="20"/>
           <w:lang w:val="en-IE"/>
         </w:rPr>
-        <w:t>.setStatusCode(</w:t>
+        <w:t>.setStatusCode</w:t>
+      </w:r>
+      <w:proofErr w:type="spellEnd"/>
+      <w:r>
+        <w:rPr>
+          <w:rFonts w:ascii="Consolas" w:hAnsi="Consolas" w:cs="Consolas"/>
+          <w:color w:val="000000"/>
+          <w:sz w:val="20"/>
+          <w:szCs w:val="20"/>
+          <w:lang w:val="en-IE"/>
+        </w:rPr>
+        <w:t>(</w:t>
       </w:r>
       <w:r>
         <w:rPr>
@@ -7023,6 +8065,7 @@
         </w:rPr>
         <w:t xml:space="preserve">    </w:t>
       </w:r>
+      <w:proofErr w:type="spellStart"/>
       <w:r>
         <w:rPr>
           <w:rFonts w:ascii="Consolas" w:hAnsi="Consolas" w:cs="Consolas"/>
@@ -7041,7 +8084,18 @@
           <w:szCs w:val="20"/>
           <w:lang w:val="en-IE"/>
         </w:rPr>
-        <w:t>.setContentString(</w:t>
+        <w:t>.setContentString</w:t>
+      </w:r>
+      <w:proofErr w:type="spellEnd"/>
+      <w:r>
+        <w:rPr>
+          <w:rFonts w:ascii="Consolas" w:hAnsi="Consolas" w:cs="Consolas"/>
+          <w:color w:val="000000"/>
+          <w:sz w:val="20"/>
+          <w:szCs w:val="20"/>
+          <w:lang w:val="en-IE"/>
+        </w:rPr>
+        <w:t>(</w:t>
       </w:r>
       <w:r>
         <w:rPr>
@@ -7182,13 +8236,55 @@
         <w:rPr>
           <w:lang w:val="en-IE"/>
         </w:rPr>
-        <w:t xml:space="preserve">In order for Heroku to recognise the Web.scala application as a Scala application </w:t>
-      </w:r>
-      <w:r>
-        <w:rPr>
-          <w:lang w:val="en-IE"/>
-        </w:rPr>
-        <w:t xml:space="preserve">a file called build.properties has to be created. You have to put in a folder called: project. The file has to contain: </w:t>
+        <w:t xml:space="preserve">In order for </w:t>
+      </w:r>
+      <w:proofErr w:type="spellStart"/>
+      <w:r>
+        <w:rPr>
+          <w:lang w:val="en-IE"/>
+        </w:rPr>
+        <w:t>Heroku</w:t>
+      </w:r>
+      <w:proofErr w:type="spellEnd"/>
+      <w:r>
+        <w:rPr>
+          <w:lang w:val="en-IE"/>
+        </w:rPr>
+        <w:t xml:space="preserve"> to recognise the </w:t>
+      </w:r>
+      <w:proofErr w:type="spellStart"/>
+      <w:r>
+        <w:rPr>
+          <w:lang w:val="en-IE"/>
+        </w:rPr>
+        <w:t>Web.scala</w:t>
+      </w:r>
+      <w:proofErr w:type="spellEnd"/>
+      <w:r>
+        <w:rPr>
+          <w:lang w:val="en-IE"/>
+        </w:rPr>
+        <w:t xml:space="preserve"> application as a Scala application </w:t>
+      </w:r>
+      <w:r>
+        <w:rPr>
+          <w:lang w:val="en-IE"/>
+        </w:rPr>
+        <w:t xml:space="preserve">a file called </w:t>
+      </w:r>
+      <w:proofErr w:type="spellStart"/>
+      <w:r>
+        <w:rPr>
+          <w:lang w:val="en-IE"/>
+        </w:rPr>
+        <w:t>build.properties</w:t>
+      </w:r>
+      <w:proofErr w:type="spellEnd"/>
+      <w:r>
+        <w:rPr>
+          <w:lang w:val="en-IE"/>
+        </w:rPr>
+        <w:t xml:space="preserve"> has to be created. You have to put in a folder called: project. The file has to contain: </w:t>
       </w:r>
     </w:p>
     <w:p>
@@ -7219,6 +8315,7 @@
           <w:lang w:val="en-IE" w:eastAsia="pl-PL"/>
         </w:rPr>
       </w:pPr>
+      <w:proofErr w:type="spellStart"/>
       <w:r>
         <w:rPr>
           <w:rFonts w:ascii="Courier New" w:eastAsia="Times New Roman" w:hAnsi="Courier New" w:cs="Courier New"/>
@@ -7226,31 +8323,69 @@
           <w:szCs w:val="20"/>
           <w:lang w:val="en-IE" w:eastAsia="pl-PL"/>
         </w:rPr>
-        <w:t>sbt.version=0.12.0</w:t>
-      </w:r>
-    </w:p>
-    <w:p>
-      <w:pPr>
-        <w:spacing w:line="240" w:lineRule="auto"/>
-        <w:jc w:val="both"/>
-        <w:rPr>
-          <w:lang w:val="en-IE"/>
-        </w:rPr>
-      </w:pPr>
-    </w:p>
-    <w:p>
-      <w:pPr>
-        <w:spacing w:line="240" w:lineRule="auto"/>
-        <w:jc w:val="both"/>
-        <w:rPr>
-          <w:lang w:val="en-IE"/>
-        </w:rPr>
-      </w:pPr>
-      <w:r>
-        <w:rPr>
-          <w:lang w:val="en-IE"/>
-        </w:rPr>
-        <w:t>Next you have to declare dependencies in another file called: build.sbt that you put in the root directory of the project folder. A dependency defines what libraries the application needs in order to run. The build.sbt file has to contain:</w:t>
+        <w:t>sbt.version</w:t>
+      </w:r>
+      <w:proofErr w:type="spellEnd"/>
+      <w:r>
+        <w:rPr>
+          <w:rFonts w:ascii="Courier New" w:eastAsia="Times New Roman" w:hAnsi="Courier New" w:cs="Courier New"/>
+          <w:sz w:val="20"/>
+          <w:szCs w:val="20"/>
+          <w:lang w:val="en-IE" w:eastAsia="pl-PL"/>
+        </w:rPr>
+        <w:t>=0.12.0</w:t>
+      </w:r>
+    </w:p>
+    <w:p>
+      <w:pPr>
+        <w:spacing w:line="240" w:lineRule="auto"/>
+        <w:jc w:val="both"/>
+        <w:rPr>
+          <w:lang w:val="en-IE"/>
+        </w:rPr>
+      </w:pPr>
+    </w:p>
+    <w:p>
+      <w:pPr>
+        <w:spacing w:line="240" w:lineRule="auto"/>
+        <w:jc w:val="both"/>
+        <w:rPr>
+          <w:lang w:val="en-IE"/>
+        </w:rPr>
+      </w:pPr>
+      <w:r>
+        <w:rPr>
+          <w:lang w:val="en-IE"/>
+        </w:rPr>
+        <w:t xml:space="preserve">Next you have to declare dependencies in another file called: </w:t>
+      </w:r>
+      <w:proofErr w:type="spellStart"/>
+      <w:r>
+        <w:rPr>
+          <w:lang w:val="en-IE"/>
+        </w:rPr>
+        <w:t>build.sbt</w:t>
+      </w:r>
+      <w:proofErr w:type="spellEnd"/>
+      <w:r>
+        <w:rPr>
+          <w:lang w:val="en-IE"/>
+        </w:rPr>
+        <w:t xml:space="preserve"> that you put in the root directory of the project folder. A dependency defines what libraries the application needs in order to run. The </w:t>
+      </w:r>
+      <w:proofErr w:type="spellStart"/>
+      <w:r>
+        <w:rPr>
+          <w:lang w:val="en-IE"/>
+        </w:rPr>
+        <w:t>build.sbt</w:t>
+      </w:r>
+      <w:proofErr w:type="spellEnd"/>
+      <w:r>
+        <w:rPr>
+          <w:lang w:val="en-IE"/>
+        </w:rPr>
+        <w:t xml:space="preserve"> file has to contain:</w:t>
       </w:r>
     </w:p>
     <w:p>
@@ -7264,8 +8399,16 @@
         <w:rPr>
           <w:lang w:val="en-IE"/>
         </w:rPr>
-        <w:t>import com.typesafe.startscript.StartScriptPlugin</w:t>
-      </w:r>
+        <w:t xml:space="preserve">import </w:t>
+      </w:r>
+      <w:proofErr w:type="spellStart"/>
+      <w:r>
+        <w:rPr>
+          <w:lang w:val="en-IE"/>
+        </w:rPr>
+        <w:t>com.typesafe.startscript.StartScriptPlugin</w:t>
+      </w:r>
+      <w:proofErr w:type="spellEnd"/>
     </w:p>
     <w:p>
       <w:pPr>
@@ -7282,11 +8425,33 @@
           <w:lang w:val="en-IE"/>
         </w:rPr>
       </w:pPr>
-      <w:r>
-        <w:rPr>
-          <w:lang w:val="en-IE"/>
-        </w:rPr>
-        <w:t>seq(StartScriptPlugin.startScriptForClassesSettings: _*)</w:t>
+      <w:proofErr w:type="spellStart"/>
+      <w:r>
+        <w:rPr>
+          <w:lang w:val="en-IE"/>
+        </w:rPr>
+        <w:t>seq</w:t>
+      </w:r>
+      <w:proofErr w:type="spellEnd"/>
+      <w:r>
+        <w:rPr>
+          <w:lang w:val="en-IE"/>
+        </w:rPr>
+        <w:t>(</w:t>
+      </w:r>
+      <w:proofErr w:type="spellStart"/>
+      <w:r>
+        <w:rPr>
+          <w:lang w:val="en-IE"/>
+        </w:rPr>
+        <w:t>StartScriptPlugin.startScriptForClassesSettings</w:t>
+      </w:r>
+      <w:proofErr w:type="spellEnd"/>
+      <w:r>
+        <w:rPr>
+          <w:lang w:val="en-IE"/>
+        </w:rPr>
+        <w:t>: _*)</w:t>
       </w:r>
     </w:p>
     <w:p>
@@ -7348,11 +8513,19 @@
           <w:lang w:val="en-IE"/>
         </w:rPr>
       </w:pPr>
-      <w:r>
-        <w:rPr>
-          <w:lang w:val="en-IE"/>
-        </w:rPr>
-        <w:t>scalaVersion := "2.9.2"</w:t>
+      <w:proofErr w:type="spellStart"/>
+      <w:r>
+        <w:rPr>
+          <w:lang w:val="en-IE"/>
+        </w:rPr>
+        <w:t>scalaVersion</w:t>
+      </w:r>
+      <w:proofErr w:type="spellEnd"/>
+      <w:r>
+        <w:rPr>
+          <w:lang w:val="en-IE"/>
+        </w:rPr>
+        <w:t xml:space="preserve"> := "2.9.2"</w:t>
       </w:r>
     </w:p>
     <w:p>
@@ -7392,11 +8565,61 @@
           <w:lang w:val="en-IE"/>
         </w:rPr>
       </w:pPr>
-      <w:r>
-        <w:rPr>
-          <w:lang w:val="en-IE"/>
-        </w:rPr>
-        <w:t>libraryDependencies ++= Seq("com.twitter" % "finagle-core" % "1.9.0", "com.twitter" % "finagle-http" % "1.9.0")</w:t>
+      <w:proofErr w:type="spellStart"/>
+      <w:r>
+        <w:rPr>
+          <w:lang w:val="en-IE"/>
+        </w:rPr>
+        <w:t>libraryDependencies</w:t>
+      </w:r>
+      <w:proofErr w:type="spellEnd"/>
+      <w:r>
+        <w:rPr>
+          <w:lang w:val="en-IE"/>
+        </w:rPr>
+        <w:t xml:space="preserve"> ++= </w:t>
+      </w:r>
+      <w:proofErr w:type="spellStart"/>
+      <w:r>
+        <w:rPr>
+          <w:lang w:val="en-IE"/>
+        </w:rPr>
+        <w:t>Seq</w:t>
+      </w:r>
+      <w:proofErr w:type="spellEnd"/>
+      <w:r>
+        <w:rPr>
+          <w:lang w:val="en-IE"/>
+        </w:rPr>
+        <w:t>("</w:t>
+      </w:r>
+      <w:proofErr w:type="spellStart"/>
+      <w:r>
+        <w:rPr>
+          <w:lang w:val="en-IE"/>
+        </w:rPr>
+        <w:t>com.twitter</w:t>
+      </w:r>
+      <w:proofErr w:type="spellEnd"/>
+      <w:r>
+        <w:rPr>
+          <w:lang w:val="en-IE"/>
+        </w:rPr>
+        <w:t>" % "finagle-core" % "1.9.0", "</w:t>
+      </w:r>
+      <w:proofErr w:type="spellStart"/>
+      <w:r>
+        <w:rPr>
+          <w:lang w:val="en-IE"/>
+        </w:rPr>
+        <w:t>com.twitter</w:t>
+      </w:r>
+      <w:proofErr w:type="spellEnd"/>
+      <w:r>
+        <w:rPr>
+          <w:lang w:val="en-IE"/>
+        </w:rPr>
+        <w:t>" % "finagle-http" % "1.9.0")</w:t>
       </w:r>
     </w:p>
     <w:p>
@@ -7412,31 +8635,59 @@
           <w:lang w:val="en-IE"/>
         </w:rPr>
         <w:lastRenderedPageBreak/>
-        <w:t>The libraries that are declared in the folder do not have to be installed on your computer unless you use Eclipse to test the Web.scala application.</w:t>
-      </w:r>
-    </w:p>
-    <w:p>
-      <w:pPr>
-        <w:spacing w:line="240" w:lineRule="auto"/>
-        <w:jc w:val="both"/>
-        <w:rPr>
-          <w:lang w:val="en-IE"/>
-        </w:rPr>
-      </w:pPr>
-    </w:p>
-    <w:p>
-      <w:pPr>
-        <w:spacing w:line="240" w:lineRule="auto"/>
-        <w:jc w:val="both"/>
-        <w:rPr>
-          <w:lang w:val="en-IE"/>
-        </w:rPr>
-      </w:pPr>
-      <w:r>
-        <w:rPr>
-          <w:lang w:val="en-IE"/>
-        </w:rPr>
-        <w:t>There is one more file that you have to create before attempting to run your application. It is called build.sbt and it has to be put in the project folder and it has to contain:</w:t>
+        <w:t xml:space="preserve">The libraries that are declared in the folder do not have to be installed on your computer unless you use Eclipse to test the </w:t>
+      </w:r>
+      <w:proofErr w:type="spellStart"/>
+      <w:r>
+        <w:rPr>
+          <w:lang w:val="en-IE"/>
+        </w:rPr>
+        <w:t>Web.scala</w:t>
+      </w:r>
+      <w:proofErr w:type="spellEnd"/>
+      <w:r>
+        <w:rPr>
+          <w:lang w:val="en-IE"/>
+        </w:rPr>
+        <w:t xml:space="preserve"> application.</w:t>
+      </w:r>
+    </w:p>
+    <w:p>
+      <w:pPr>
+        <w:spacing w:line="240" w:lineRule="auto"/>
+        <w:jc w:val="both"/>
+        <w:rPr>
+          <w:lang w:val="en-IE"/>
+        </w:rPr>
+      </w:pPr>
+    </w:p>
+    <w:p>
+      <w:pPr>
+        <w:spacing w:line="240" w:lineRule="auto"/>
+        <w:jc w:val="both"/>
+        <w:rPr>
+          <w:lang w:val="en-IE"/>
+        </w:rPr>
+      </w:pPr>
+      <w:r>
+        <w:rPr>
+          <w:lang w:val="en-IE"/>
+        </w:rPr>
+        <w:t xml:space="preserve">There is one more file that you have to create before attempting to run your application. It is called </w:t>
+      </w:r>
+      <w:proofErr w:type="spellStart"/>
+      <w:r>
+        <w:rPr>
+          <w:lang w:val="en-IE"/>
+        </w:rPr>
+        <w:t>build.sbt</w:t>
+      </w:r>
+      <w:proofErr w:type="spellEnd"/>
+      <w:r>
+        <w:rPr>
+          <w:lang w:val="en-IE"/>
+        </w:rPr>
+        <w:t xml:space="preserve"> and it has to be put in the project folder and it has to contain:</w:t>
       </w:r>
     </w:p>
     <w:p>
@@ -7450,8 +8701,16 @@
         <w:rPr>
           <w:lang w:val="en-IE"/>
         </w:rPr>
-        <w:t>resolvers += Classpaths.typesafeResolver</w:t>
-      </w:r>
+        <w:t xml:space="preserve">resolvers += </w:t>
+      </w:r>
+      <w:proofErr w:type="spellStart"/>
+      <w:r>
+        <w:rPr>
+          <w:lang w:val="en-IE"/>
+        </w:rPr>
+        <w:t>Classpaths.typesafeResolver</w:t>
+      </w:r>
+      <w:proofErr w:type="spellEnd"/>
     </w:p>
     <w:p>
       <w:pPr>
@@ -7468,11 +8727,47 @@
           <w:lang w:val="en-IE"/>
         </w:rPr>
       </w:pPr>
-      <w:r>
-        <w:rPr>
-          <w:lang w:val="en-IE"/>
-        </w:rPr>
-        <w:t>addSbtPlugin("com.typesafe.startscript" % "xsbt-start-script-plugin" % "0.5.3")</w:t>
+      <w:proofErr w:type="spellStart"/>
+      <w:r>
+        <w:rPr>
+          <w:lang w:val="en-IE"/>
+        </w:rPr>
+        <w:t>addSbtPlugin</w:t>
+      </w:r>
+      <w:proofErr w:type="spellEnd"/>
+      <w:r>
+        <w:rPr>
+          <w:lang w:val="en-IE"/>
+        </w:rPr>
+        <w:t>("</w:t>
+      </w:r>
+      <w:proofErr w:type="spellStart"/>
+      <w:r>
+        <w:rPr>
+          <w:lang w:val="en-IE"/>
+        </w:rPr>
+        <w:t>com.typesafe.startscript</w:t>
+      </w:r>
+      <w:proofErr w:type="spellEnd"/>
+      <w:r>
+        <w:rPr>
+          <w:lang w:val="en-IE"/>
+        </w:rPr>
+        <w:t>" % "</w:t>
+      </w:r>
+      <w:proofErr w:type="spellStart"/>
+      <w:r>
+        <w:rPr>
+          <w:lang w:val="en-IE"/>
+        </w:rPr>
+        <w:t>xsbt</w:t>
+      </w:r>
+      <w:proofErr w:type="spellEnd"/>
+      <w:r>
+        <w:rPr>
+          <w:lang w:val="en-IE"/>
+        </w:rPr>
+        <w:t>-start-script-plugin" % "0.5.3")</w:t>
       </w:r>
     </w:p>
     <w:p>
@@ -7538,15 +8833,32 @@
           <w:lang w:val="en-IE"/>
         </w:rPr>
       </w:pPr>
-      <w:hyperlink r:id="rId19" w:anchor="add-the-start-script-plugin" w:history="1">
-        <w:r>
-          <w:rPr>
-            <w:rStyle w:val="Hipercze"/>
-            <w:lang w:val="en-IE"/>
-          </w:rPr>
-          <w:t>Add the start script plugin</w:t>
-        </w:r>
-      </w:hyperlink>
+      <w:r>
+        <w:fldChar w:fldCharType="begin"/>
+      </w:r>
+      <w:r>
+        <w:rPr>
+          <w:lang w:val="en-IE"/>
+        </w:rPr>
+        <w:instrText xml:space="preserve"> HYPERLINK "https://devcenter.heroku.com/articles/getting-started-with-scala" \l "add-the-start-script-plugin" </w:instrText>
+      </w:r>
+      <w:r>
+        <w:fldChar w:fldCharType="separate"/>
+      </w:r>
+      <w:r>
+        <w:rPr>
+          <w:rStyle w:val="Hipercze"/>
+          <w:lang w:val="en-IE"/>
+        </w:rPr>
+        <w:t>Add the start script plugin</w:t>
+      </w:r>
+      <w:r>
+        <w:rPr>
+          <w:rStyle w:val="Hipercze"/>
+          <w:lang w:val="en-IE"/>
+        </w:rPr>
+        <w:fldChar w:fldCharType="end"/>
+      </w:r>
     </w:p>
     <w:p>
       <w:pPr>
@@ -7559,14 +8871,37 @@
         <w:rPr>
           <w:lang w:val="en-IE"/>
         </w:rPr>
-        <w:t xml:space="preserve">At deploy time, Heroku runs </w:t>
-      </w:r>
+        <w:t xml:space="preserve">At deploy time, </w:t>
+      </w:r>
+      <w:proofErr w:type="spellStart"/>
+      <w:r>
+        <w:rPr>
+          <w:lang w:val="en-IE"/>
+        </w:rPr>
+        <w:t>Heroku</w:t>
+      </w:r>
+      <w:proofErr w:type="spellEnd"/>
+      <w:r>
+        <w:rPr>
+          <w:lang w:val="en-IE"/>
+        </w:rPr>
+        <w:t xml:space="preserve"> runs </w:t>
+      </w:r>
+      <w:proofErr w:type="spellStart"/>
       <w:r>
         <w:rPr>
           <w:rStyle w:val="HTML-kod"/>
           <w:lang w:val="en-IE"/>
         </w:rPr>
-        <w:t>sbt clean compile stage</w:t>
+        <w:t>sbt</w:t>
+      </w:r>
+      <w:proofErr w:type="spellEnd"/>
+      <w:r>
+        <w:rPr>
+          <w:rStyle w:val="HTML-kod"/>
+          <w:lang w:val="en-IE"/>
+        </w:rPr>
+        <w:t xml:space="preserve"> clean compile stage</w:t>
       </w:r>
       <w:r>
         <w:rPr>
@@ -7574,32 +8909,87 @@
         </w:rPr>
         <w:t xml:space="preserve"> to build your Scala app. </w:t>
       </w:r>
-      <w:hyperlink r:id="rId20" w:history="1">
-        <w:r>
-          <w:rPr>
-            <w:rStyle w:val="Hipercze"/>
-            <w:lang w:val="en-IE"/>
-          </w:rPr>
-          <w:t>Typesafe</w:t>
-        </w:r>
-      </w:hyperlink>
-      <w:r>
-        <w:rPr>
-          <w:lang w:val="en-IE"/>
-        </w:rPr>
-        <w:t xml:space="preserve">’s </w:t>
-      </w:r>
-      <w:hyperlink r:id="rId21" w:history="1">
-        <w:r>
-          <w:rPr>
-            <w:rStyle w:val="HTML-kod"/>
-            <w:color w:val="0000FF"/>
-            <w:u w:val="single"/>
-            <w:lang w:val="en-IE"/>
-          </w:rPr>
-          <w:t>xbst-start-script-plugin</w:t>
-        </w:r>
-      </w:hyperlink>
+      <w:r>
+        <w:fldChar w:fldCharType="begin"/>
+      </w:r>
+      <w:r>
+        <w:rPr>
+          <w:lang w:val="en-IE"/>
+        </w:rPr>
+        <w:instrText xml:space="preserve"> HYPERLINK "http://typesafe.com/" </w:instrText>
+      </w:r>
+      <w:r>
+        <w:fldChar w:fldCharType="separate"/>
+      </w:r>
+      <w:proofErr w:type="spellStart"/>
+      <w:r>
+        <w:rPr>
+          <w:rStyle w:val="Hipercze"/>
+          <w:lang w:val="en-IE"/>
+        </w:rPr>
+        <w:t>Typesafe</w:t>
+      </w:r>
+      <w:r>
+        <w:rPr>
+          <w:rStyle w:val="Hipercze"/>
+          <w:lang w:val="en-IE"/>
+        </w:rPr>
+        <w:fldChar w:fldCharType="end"/>
+      </w:r>
+      <w:r>
+        <w:rPr>
+          <w:lang w:val="en-IE"/>
+        </w:rPr>
+        <w:t>’s</w:t>
+      </w:r>
+      <w:proofErr w:type="spellEnd"/>
+      <w:r>
+        <w:rPr>
+          <w:lang w:val="en-IE"/>
+        </w:rPr>
+        <w:t xml:space="preserve"> </w:t>
+      </w:r>
+      <w:r>
+        <w:fldChar w:fldCharType="begin"/>
+      </w:r>
+      <w:r>
+        <w:rPr>
+          <w:lang w:val="en-IE"/>
+        </w:rPr>
+        <w:instrText xml:space="preserve"> HYPERLINK "http://github.com/typesafehub/xsbt-start-script-plugin" </w:instrText>
+      </w:r>
+      <w:r>
+        <w:fldChar w:fldCharType="separate"/>
+      </w:r>
+      <w:proofErr w:type="spellStart"/>
+      <w:r>
+        <w:rPr>
+          <w:rStyle w:val="HTML-kod"/>
+          <w:color w:val="0000FF"/>
+          <w:u w:val="single"/>
+          <w:lang w:val="en-IE"/>
+        </w:rPr>
+        <w:t>xbst</w:t>
+      </w:r>
+      <w:proofErr w:type="spellEnd"/>
+      <w:r>
+        <w:rPr>
+          <w:rStyle w:val="HTML-kod"/>
+          <w:color w:val="0000FF"/>
+          <w:u w:val="single"/>
+          <w:lang w:val="en-IE"/>
+        </w:rPr>
+        <w:t>-start-script-plugin</w:t>
+      </w:r>
+      <w:r>
+        <w:rPr>
+          <w:rStyle w:val="HTML-kod"/>
+          <w:color w:val="0000FF"/>
+          <w:u w:val="single"/>
+          <w:lang w:val="en-IE"/>
+        </w:rPr>
+        <w:fldChar w:fldCharType="end"/>
+      </w:r>
       <w:r>
         <w:rPr>
           <w:lang w:val="en-IE"/>
@@ -7617,7 +9007,21 @@
         <w:rPr>
           <w:lang w:val="en-IE"/>
         </w:rPr>
-        <w:t xml:space="preserve"> task to sbt that generates start scripts for your application.</w:t>
+        <w:t xml:space="preserve"> task to </w:t>
+      </w:r>
+      <w:proofErr w:type="spellStart"/>
+      <w:r>
+        <w:rPr>
+          <w:lang w:val="en-IE"/>
+        </w:rPr>
+        <w:t>sbt</w:t>
+      </w:r>
+      <w:proofErr w:type="spellEnd"/>
+      <w:r>
+        <w:rPr>
+          <w:lang w:val="en-IE"/>
+        </w:rPr>
+        <w:t xml:space="preserve"> that generates start scripts for your application.</w:t>
       </w:r>
     </w:p>
     <w:p>
@@ -7641,15 +9045,47 @@
           <w:lang w:val="en-IE"/>
         </w:rPr>
       </w:pPr>
-      <w:hyperlink r:id="rId22" w:anchor="project-build-sbt" w:history="1">
-        <w:r>
-          <w:rPr>
-            <w:rStyle w:val="Hipercze"/>
-            <w:lang w:val="en-IE"/>
-          </w:rPr>
-          <w:t>project/build.sbt</w:t>
-        </w:r>
-      </w:hyperlink>
+      <w:r>
+        <w:fldChar w:fldCharType="begin"/>
+      </w:r>
+      <w:r>
+        <w:rPr>
+          <w:lang w:val="en-IE"/>
+        </w:rPr>
+        <w:instrText xml:space="preserve"> HYPERLINK "https://devcenter.heroku</w:instrText>
+      </w:r>
+      <w:r>
+        <w:rPr>
+          <w:lang w:val="en-IE"/>
+        </w:rPr>
+        <w:instrText xml:space="preserve">.com/articles/getting-started-with-scala" \l "project-build-sbt" </w:instrText>
+      </w:r>
+      <w:r>
+        <w:fldChar w:fldCharType="separate"/>
+      </w:r>
+      <w:r>
+        <w:rPr>
+          <w:rStyle w:val="Hipercze"/>
+          <w:lang w:val="en-IE"/>
+        </w:rPr>
+        <w:t>project/</w:t>
+      </w:r>
+      <w:proofErr w:type="spellStart"/>
+      <w:r>
+        <w:rPr>
+          <w:rStyle w:val="Hipercze"/>
+          <w:lang w:val="en-IE"/>
+        </w:rPr>
+        <w:t>build.sbt</w:t>
+      </w:r>
+      <w:proofErr w:type="spellEnd"/>
+      <w:r>
+        <w:rPr>
+          <w:rStyle w:val="Hipercze"/>
+          <w:lang w:val="en-IE"/>
+        </w:rPr>
+        <w:fldChar w:fldCharType="end"/>
+      </w:r>
     </w:p>
     <w:p>
       <w:pPr>
@@ -7662,8 +9098,16 @@
         <w:rPr>
           <w:lang w:val="en-IE"/>
         </w:rPr>
-        <w:t>resolvers += Classpaths.typesafeResolver</w:t>
-      </w:r>
+        <w:t xml:space="preserve">resolvers += </w:t>
+      </w:r>
+      <w:proofErr w:type="spellStart"/>
+      <w:r>
+        <w:rPr>
+          <w:lang w:val="en-IE"/>
+        </w:rPr>
+        <w:t>Classpaths.typesafeResolver</w:t>
+      </w:r>
+      <w:proofErr w:type="spellEnd"/>
     </w:p>
     <w:p>
       <w:pPr>
@@ -7680,11 +9124,47 @@
           <w:lang w:val="en-IE"/>
         </w:rPr>
       </w:pPr>
-      <w:r>
-        <w:rPr>
-          <w:lang w:val="en-IE"/>
-        </w:rPr>
-        <w:t>addSbtPlugin("com.typesafe.startscript" % "xsbt-start-script-plugin" % "0.5.3")</w:t>
+      <w:proofErr w:type="spellStart"/>
+      <w:r>
+        <w:rPr>
+          <w:lang w:val="en-IE"/>
+        </w:rPr>
+        <w:t>addSbtPlugin</w:t>
+      </w:r>
+      <w:proofErr w:type="spellEnd"/>
+      <w:r>
+        <w:rPr>
+          <w:lang w:val="en-IE"/>
+        </w:rPr>
+        <w:t>("</w:t>
+      </w:r>
+      <w:proofErr w:type="spellStart"/>
+      <w:r>
+        <w:rPr>
+          <w:lang w:val="en-IE"/>
+        </w:rPr>
+        <w:t>com.typesafe.startscript</w:t>
+      </w:r>
+      <w:proofErr w:type="spellEnd"/>
+      <w:r>
+        <w:rPr>
+          <w:lang w:val="en-IE"/>
+        </w:rPr>
+        <w:t>" % "</w:t>
+      </w:r>
+      <w:proofErr w:type="spellStart"/>
+      <w:r>
+        <w:rPr>
+          <w:lang w:val="en-IE"/>
+        </w:rPr>
+        <w:t>xsbt</w:t>
+      </w:r>
+      <w:proofErr w:type="spellEnd"/>
+      <w:r>
+        <w:rPr>
+          <w:lang w:val="en-IE"/>
+        </w:rPr>
+        <w:t>-start-script-plugin" % "0.5.3")</w:t>
       </w:r>
     </w:p>
     <w:p>
@@ -7711,7 +9191,21 @@
         <w:rPr>
           <w:lang w:val="en-IE"/>
         </w:rPr>
-        <w:t xml:space="preserve"> task, by convention, performs any tasks needed to prepare an app to be run in-place. Other plugins that use a different approach to prepare an app to run could define </w:t>
+        <w:t xml:space="preserve"> task, by convention, performs any tasks needed to prepare an </w:t>
+      </w:r>
+      <w:proofErr w:type="spellStart"/>
+      <w:r>
+        <w:rPr>
+          <w:lang w:val="en-IE"/>
+        </w:rPr>
+        <w:t>app</w:t>
+      </w:r>
+      <w:proofErr w:type="spellEnd"/>
+      <w:r>
+        <w:rPr>
+          <w:lang w:val="en-IE"/>
+        </w:rPr>
+        <w:t xml:space="preserve"> to be run in-place. Other plugins that use a different approach to prepare an app to run could define </w:t>
       </w:r>
       <w:r>
         <w:rPr>
@@ -7818,7 +9312,21 @@
         <w:rPr>
           <w:lang w:val="en-IE"/>
         </w:rPr>
-        <w:t xml:space="preserve"> by typing: sbt clean compile stage:</w:t>
+        <w:t xml:space="preserve"> by typing: </w:t>
+      </w:r>
+      <w:proofErr w:type="spellStart"/>
+      <w:r>
+        <w:rPr>
+          <w:lang w:val="en-IE"/>
+        </w:rPr>
+        <w:t>sbt</w:t>
+      </w:r>
+      <w:proofErr w:type="spellEnd"/>
+      <w:r>
+        <w:rPr>
+          <w:lang w:val="en-IE"/>
+        </w:rPr>
+        <w:t xml:space="preserve"> clean compile stage:</w:t>
       </w:r>
     </w:p>
     <w:p>
@@ -7858,7 +9366,7 @@
                     </pic:cNvPicPr>
                   </pic:nvPicPr>
                   <pic:blipFill>
-                    <a:blip r:embed="rId23">
+                    <a:blip r:embed="rId17">
                       <a:extLst>
                         <a:ext uri="{28A0092B-C50C-407E-A947-70E740481C1C}">
                           <a14:useLocalDpi xmlns:a14="http://schemas.microsoft.com/office/drawing/2010/main" val="0"/>
@@ -7929,19 +9437,61 @@
         <w:rPr>
           <w:lang w:val="en-IE"/>
         </w:rPr>
-        <w:t xml:space="preserve">run the application using Foreman. In order to do that you have to create a file called: Procfile, which contains </w:t>
-      </w:r>
-      <w:r>
-        <w:rPr>
-          <w:lang w:val="en-IE"/>
-        </w:rPr>
-        <w:t xml:space="preserve">a list of commands that shall be executed to start a web dyno. </w:t>
-      </w:r>
-      <w:r>
-        <w:rPr>
-          <w:lang w:val="en-IE"/>
-        </w:rPr>
-        <w:t>Although the tutorial states that Procfile is a text file, y</w:t>
+        <w:t xml:space="preserve">run the application using Foreman. In order to do that you have to create a file called: </w:t>
+      </w:r>
+      <w:proofErr w:type="spellStart"/>
+      <w:r>
+        <w:rPr>
+          <w:lang w:val="en-IE"/>
+        </w:rPr>
+        <w:t>Procfile</w:t>
+      </w:r>
+      <w:proofErr w:type="spellEnd"/>
+      <w:r>
+        <w:rPr>
+          <w:lang w:val="en-IE"/>
+        </w:rPr>
+        <w:t xml:space="preserve">, which contains </w:t>
+      </w:r>
+      <w:r>
+        <w:rPr>
+          <w:lang w:val="en-IE"/>
+        </w:rPr>
+        <w:t xml:space="preserve">a list of commands that shall be executed to start a web </w:t>
+      </w:r>
+      <w:proofErr w:type="spellStart"/>
+      <w:r>
+        <w:rPr>
+          <w:lang w:val="en-IE"/>
+        </w:rPr>
+        <w:t>dyno</w:t>
+      </w:r>
+      <w:proofErr w:type="spellEnd"/>
+      <w:r>
+        <w:rPr>
+          <w:lang w:val="en-IE"/>
+        </w:rPr>
+        <w:t xml:space="preserve">. </w:t>
+      </w:r>
+      <w:r>
+        <w:rPr>
+          <w:lang w:val="en-IE"/>
+        </w:rPr>
+        <w:t xml:space="preserve">Although the tutorial states that </w:t>
+      </w:r>
+      <w:proofErr w:type="spellStart"/>
+      <w:r>
+        <w:rPr>
+          <w:lang w:val="en-IE"/>
+        </w:rPr>
+        <w:t>Procfile</w:t>
+      </w:r>
+      <w:proofErr w:type="spellEnd"/>
+      <w:r>
+        <w:rPr>
+          <w:lang w:val="en-IE"/>
+        </w:rPr>
+        <w:t xml:space="preserve"> is a text file, y</w:t>
       </w:r>
       <w:r>
         <w:rPr>
@@ -7953,7 +9503,35 @@
         <w:rPr>
           <w:lang w:val="en-IE"/>
         </w:rPr>
-        <w:t>the file doesn’t have the .txt extention. In our case, Procfile should contain the following command:</w:t>
+        <w:t xml:space="preserve">the file doesn’t have the .txt </w:t>
+      </w:r>
+      <w:proofErr w:type="spellStart"/>
+      <w:r>
+        <w:rPr>
+          <w:lang w:val="en-IE"/>
+        </w:rPr>
+        <w:t>extention</w:t>
+      </w:r>
+      <w:proofErr w:type="spellEnd"/>
+      <w:r>
+        <w:rPr>
+          <w:lang w:val="en-IE"/>
+        </w:rPr>
+        <w:t xml:space="preserve">. In our case, </w:t>
+      </w:r>
+      <w:proofErr w:type="spellStart"/>
+      <w:r>
+        <w:rPr>
+          <w:lang w:val="en-IE"/>
+        </w:rPr>
+        <w:t>Procfile</w:t>
+      </w:r>
+      <w:proofErr w:type="spellEnd"/>
+      <w:r>
+        <w:rPr>
+          <w:lang w:val="en-IE"/>
+        </w:rPr>
+        <w:t xml:space="preserve"> should contain the following command:</w:t>
       </w:r>
     </w:p>
     <w:p>
@@ -7989,7 +9567,21 @@
         <w:rPr>
           <w:lang w:val="en-IE"/>
         </w:rPr>
-        <w:t xml:space="preserve"> is a single process type and it indicates that, as the tutorial reads, “this process will be attached to the HTTP routing stack of Heroku, and receive web traffic when deployed.” The HTTP routing </w:t>
+        <w:t xml:space="preserve"> is a single process type and it indicates that, as the tutorial reads, “this process will be attached to the HTTP routing stack of </w:t>
+      </w:r>
+      <w:proofErr w:type="spellStart"/>
+      <w:r>
+        <w:rPr>
+          <w:lang w:val="en-IE"/>
+        </w:rPr>
+        <w:t>Heroku</w:t>
+      </w:r>
+      <w:proofErr w:type="spellEnd"/>
+      <w:r>
+        <w:rPr>
+          <w:lang w:val="en-IE"/>
+        </w:rPr>
+        <w:t xml:space="preserve">, and receive web traffic when deployed.” The HTTP routing </w:t>
       </w:r>
       <w:r>
         <w:rPr>
@@ -8104,7 +9696,21 @@
           <w:lang w:val="en-IE"/>
         </w:rPr>
         <w:lastRenderedPageBreak/>
-        <w:t xml:space="preserve">Unfortunately when I tried to execute that command, Foreman could not find the Procfile. </w:t>
+        <w:t xml:space="preserve">Unfortunately when I tried to execute that command, Foreman could not find the </w:t>
+      </w:r>
+      <w:proofErr w:type="spellStart"/>
+      <w:r>
+        <w:rPr>
+          <w:lang w:val="en-IE"/>
+        </w:rPr>
+        <w:t>Procfile</w:t>
+      </w:r>
+      <w:proofErr w:type="spellEnd"/>
+      <w:r>
+        <w:rPr>
+          <w:lang w:val="en-IE"/>
+        </w:rPr>
+        <w:t xml:space="preserve">. </w:t>
       </w:r>
       <w:r>
         <w:rPr>
@@ -8146,7 +9752,21 @@
         <w:rPr>
           <w:lang w:val="en-IE"/>
         </w:rPr>
-        <w:t xml:space="preserve">I managed to run the Web.scala application </w:t>
+        <w:t xml:space="preserve">I managed to run the </w:t>
+      </w:r>
+      <w:proofErr w:type="spellStart"/>
+      <w:r>
+        <w:rPr>
+          <w:lang w:val="en-IE"/>
+        </w:rPr>
+        <w:t>Web.scala</w:t>
+      </w:r>
+      <w:proofErr w:type="spellEnd"/>
+      <w:r>
+        <w:rPr>
+          <w:lang w:val="en-IE"/>
+        </w:rPr>
+        <w:t xml:space="preserve"> application </w:t>
       </w:r>
       <w:r>
         <w:rPr>
@@ -8192,7 +9812,7 @@
                     </pic:cNvPicPr>
                   </pic:nvPicPr>
                   <pic:blipFill>
-                    <a:blip r:embed="rId24">
+                    <a:blip r:embed="rId18">
                       <a:extLst>
                         <a:ext uri="{28A0092B-C50C-407E-A947-70E740481C1C}">
                           <a14:useLocalDpi xmlns:a14="http://schemas.microsoft.com/office/drawing/2010/main" val="0"/>
@@ -8279,7 +9899,7 @@
                     </pic:cNvPicPr>
                   </pic:nvPicPr>
                   <pic:blipFill>
-                    <a:blip r:embed="rId25">
+                    <a:blip r:embed="rId19">
                       <a:extLst>
                         <a:ext uri="{28A0092B-C50C-407E-A947-70E740481C1C}">
                           <a14:useLocalDpi xmlns:a14="http://schemas.microsoft.com/office/drawing/2010/main" val="0"/>
@@ -8338,7 +9958,35 @@
         <w:rPr>
           <w:lang w:val="en-IE"/>
         </w:rPr>
-        <w:t>Next step is to store the application on Heroku using git. I had to create a file called .gitignore that contained:</w:t>
+        <w:t xml:space="preserve">Next step is to store the application on </w:t>
+      </w:r>
+      <w:proofErr w:type="spellStart"/>
+      <w:r>
+        <w:rPr>
+          <w:lang w:val="en-IE"/>
+        </w:rPr>
+        <w:t>Heroku</w:t>
+      </w:r>
+      <w:proofErr w:type="spellEnd"/>
+      <w:r>
+        <w:rPr>
+          <w:lang w:val="en-IE"/>
+        </w:rPr>
+        <w:t xml:space="preserve"> using git. I had to create a file called .</w:t>
+      </w:r>
+      <w:proofErr w:type="spellStart"/>
+      <w:r>
+        <w:rPr>
+          <w:lang w:val="en-IE"/>
+        </w:rPr>
+        <w:t>gitignore</w:t>
+      </w:r>
+      <w:proofErr w:type="spellEnd"/>
+      <w:r>
+        <w:rPr>
+          <w:lang w:val="en-IE"/>
+        </w:rPr>
+        <w:t xml:space="preserve"> that contained:</w:t>
       </w:r>
     </w:p>
     <w:p>
@@ -8418,60 +10066,73 @@
         <w:rPr>
           <w:lang w:val="en-IE"/>
         </w:rPr>
-        <w:t>The file .gitignore indicates which files/folders are to be ignored when pushing an application to Heroku.</w:t>
-      </w:r>
-    </w:p>
-    <w:p>
-      <w:pPr>
-        <w:spacing w:line="240" w:lineRule="auto"/>
-        <w:jc w:val="both"/>
-        <w:rPr>
-          <w:lang w:val="en-IE"/>
-        </w:rPr>
-      </w:pPr>
-      <w:r>
-        <w:rPr>
-          <w:highlight w:val="yellow"/>
-          <w:lang w:val="en-IE"/>
-        </w:rPr>
-        <w:t>//is the above correct?</w:t>
-      </w:r>
-      <w:r>
-        <w:rPr>
-          <w:lang w:val="en-IE"/>
-        </w:rPr>
-        <w:t xml:space="preserve"> </w:t>
-      </w:r>
-      <w:r>
-        <w:rPr>
-          <w:highlight w:val="red"/>
-          <w:lang w:val="en-IE"/>
-        </w:rPr>
-        <w:t>ASK BILLY</w:t>
-      </w:r>
-    </w:p>
-    <w:p>
-      <w:pPr>
-        <w:spacing w:line="240" w:lineRule="auto"/>
-        <w:jc w:val="both"/>
-        <w:rPr>
-          <w:lang w:val="en-IE"/>
-        </w:rPr>
-      </w:pPr>
-    </w:p>
-    <w:p>
-      <w:pPr>
-        <w:spacing w:line="240" w:lineRule="auto"/>
-        <w:jc w:val="both"/>
-        <w:rPr>
-          <w:lang w:val="en-IE"/>
-        </w:rPr>
-      </w:pPr>
-      <w:r>
-        <w:rPr>
-          <w:lang w:val="en-IE"/>
-        </w:rPr>
-        <w:t>The next step is to push all the files to Heroku. We do that by typing:</w:t>
+        <w:t>The file .</w:t>
+      </w:r>
+      <w:proofErr w:type="spellStart"/>
+      <w:r>
+        <w:rPr>
+          <w:lang w:val="en-IE"/>
+        </w:rPr>
+        <w:t>gitignore</w:t>
+      </w:r>
+      <w:proofErr w:type="spellEnd"/>
+      <w:r>
+        <w:rPr>
+          <w:lang w:val="en-IE"/>
+        </w:rPr>
+        <w:t xml:space="preserve"> indicates which files/folders are to be ignored when pushing an application to </w:t>
+      </w:r>
+      <w:proofErr w:type="spellStart"/>
+      <w:r>
+        <w:rPr>
+          <w:lang w:val="en-IE"/>
+        </w:rPr>
+        <w:t>Heroku</w:t>
+      </w:r>
+      <w:proofErr w:type="spellEnd"/>
+      <w:r>
+        <w:rPr>
+          <w:lang w:val="en-IE"/>
+        </w:rPr>
+        <w:t>.</w:t>
+      </w:r>
+    </w:p>
+    <w:p>
+      <w:pPr>
+        <w:spacing w:line="240" w:lineRule="auto"/>
+        <w:jc w:val="both"/>
+        <w:rPr>
+          <w:lang w:val="en-IE"/>
+        </w:rPr>
+      </w:pPr>
+    </w:p>
+    <w:p>
+      <w:pPr>
+        <w:spacing w:line="240" w:lineRule="auto"/>
+        <w:jc w:val="both"/>
+        <w:rPr>
+          <w:lang w:val="en-IE"/>
+        </w:rPr>
+      </w:pPr>
+      <w:r>
+        <w:rPr>
+          <w:lang w:val="en-IE"/>
+        </w:rPr>
+        <w:t xml:space="preserve">The next step is to push all the files to </w:t>
+      </w:r>
+      <w:proofErr w:type="spellStart"/>
+      <w:r>
+        <w:rPr>
+          <w:lang w:val="en-IE"/>
+        </w:rPr>
+        <w:t>Heroku</w:t>
+      </w:r>
+      <w:proofErr w:type="spellEnd"/>
+      <w:r>
+        <w:rPr>
+          <w:lang w:val="en-IE"/>
+        </w:rPr>
+        <w:t>. We do that by typing:</w:t>
       </w:r>
     </w:p>
     <w:p>
@@ -8505,7 +10166,7 @@
                     </pic:cNvPicPr>
                   </pic:nvPicPr>
                   <pic:blipFill>
-                    <a:blip r:embed="rId26">
+                    <a:blip r:embed="rId20">
                       <a:extLst>
                         <a:ext uri="{28A0092B-C50C-407E-A947-70E740481C1C}">
                           <a14:useLocalDpi xmlns:a14="http://schemas.microsoft.com/office/drawing/2010/main" val="0"/>
@@ -8583,7 +10244,7 @@
                     </pic:cNvPicPr>
                   </pic:nvPicPr>
                   <pic:blipFill>
-                    <a:blip r:embed="rId27">
+                    <a:blip r:embed="rId21">
                       <a:extLst>
                         <a:ext uri="{28A0092B-C50C-407E-A947-70E740481C1C}">
                           <a14:useLocalDpi xmlns:a14="http://schemas.microsoft.com/office/drawing/2010/main" val="0"/>
@@ -8627,7 +10288,6 @@
         <w:rPr>
           <w:lang w:val="en-IE"/>
         </w:rPr>
-        <w:lastRenderedPageBreak/>
         <w:t>Next step is to deploy the application:</w:t>
       </w:r>
     </w:p>
@@ -8644,6 +10304,7 @@
           <w:noProof/>
           <w:lang w:eastAsia="pl-PL"/>
         </w:rPr>
+        <w:lastRenderedPageBreak/>
         <w:drawing>
           <wp:inline distT="0" distB="0" distL="0" distR="0" wp14:anchorId="59A9ABA3" wp14:editId="5D2A7A22">
             <wp:extent cx="5724525" cy="4029075"/>
@@ -8662,7 +10323,7 @@
                     </pic:cNvPicPr>
                   </pic:nvPicPr>
                   <pic:blipFill>
-                    <a:blip r:embed="rId28">
+                    <a:blip r:embed="rId22">
                       <a:extLst>
                         <a:ext uri="{28A0092B-C50C-407E-A947-70E740481C1C}">
                           <a14:useLocalDpi xmlns:a14="http://schemas.microsoft.com/office/drawing/2010/main" val="0"/>
@@ -8718,34 +10379,160 @@
         <w:rPr>
           <w:lang w:val="en-IE"/>
         </w:rPr>
-        <w:t xml:space="preserve"> successfully deployed to Heroku, we can visit the application</w:t>
-      </w:r>
-      <w:r>
-        <w:rPr>
-          <w:lang w:val="en-IE"/>
-        </w:rPr>
-        <w:t>. We tell Heroku to execute a process type, which is done by running the command associated with the process type in a dyno. I mentioned a dyno before. A dyno is a lightweight container – a basic composition of Heroku.</w:t>
-      </w:r>
-      <w:r>
-        <w:rPr>
-          <w:lang w:val="en-IE"/>
-        </w:rPr>
-        <w:t xml:space="preserve"> A dyno, a lightweight container, runs a single user-specified command. (Paraphrased).</w:t>
-      </w:r>
-    </w:p>
-    <w:p>
-      <w:pPr>
-        <w:spacing w:line="240" w:lineRule="auto"/>
-        <w:jc w:val="both"/>
-        <w:rPr>
-          <w:lang w:val="en-IE"/>
-        </w:rPr>
-      </w:pPr>
-      <w:r>
-        <w:rPr>
-          <w:lang w:val="en-IE"/>
-        </w:rPr>
-        <w:t>To visit the application, this time, on Heroku, and not on our local computer, we type: heroku open:</w:t>
+        <w:t xml:space="preserve"> successfully deployed to </w:t>
+      </w:r>
+      <w:proofErr w:type="spellStart"/>
+      <w:r>
+        <w:rPr>
+          <w:lang w:val="en-IE"/>
+        </w:rPr>
+        <w:t>Heroku</w:t>
+      </w:r>
+      <w:proofErr w:type="spellEnd"/>
+      <w:r>
+        <w:rPr>
+          <w:lang w:val="en-IE"/>
+        </w:rPr>
+        <w:t>, we can visit the application</w:t>
+      </w:r>
+      <w:r>
+        <w:rPr>
+          <w:lang w:val="en-IE"/>
+        </w:rPr>
+        <w:t xml:space="preserve">. We tell </w:t>
+      </w:r>
+      <w:proofErr w:type="spellStart"/>
+      <w:r>
+        <w:rPr>
+          <w:lang w:val="en-IE"/>
+        </w:rPr>
+        <w:t>Heroku</w:t>
+      </w:r>
+      <w:proofErr w:type="spellEnd"/>
+      <w:r>
+        <w:rPr>
+          <w:lang w:val="en-IE"/>
+        </w:rPr>
+        <w:t xml:space="preserve"> to execute a process type, which is done by running the command associated with the process type in a </w:t>
+      </w:r>
+      <w:proofErr w:type="spellStart"/>
+      <w:r>
+        <w:rPr>
+          <w:lang w:val="en-IE"/>
+        </w:rPr>
+        <w:t>dyno</w:t>
+      </w:r>
+      <w:proofErr w:type="spellEnd"/>
+      <w:r>
+        <w:rPr>
+          <w:lang w:val="en-IE"/>
+        </w:rPr>
+        <w:t xml:space="preserve">. I mentioned a </w:t>
+      </w:r>
+      <w:proofErr w:type="spellStart"/>
+      <w:r>
+        <w:rPr>
+          <w:lang w:val="en-IE"/>
+        </w:rPr>
+        <w:t>dyno</w:t>
+      </w:r>
+      <w:proofErr w:type="spellEnd"/>
+      <w:r>
+        <w:rPr>
+          <w:lang w:val="en-IE"/>
+        </w:rPr>
+        <w:t xml:space="preserve"> before. A </w:t>
+      </w:r>
+      <w:proofErr w:type="spellStart"/>
+      <w:r>
+        <w:rPr>
+          <w:lang w:val="en-IE"/>
+        </w:rPr>
+        <w:t>dyno</w:t>
+      </w:r>
+      <w:proofErr w:type="spellEnd"/>
+      <w:r>
+        <w:rPr>
+          <w:lang w:val="en-IE"/>
+        </w:rPr>
+        <w:t xml:space="preserve"> is a lightweight container – a basic composition of </w:t>
+      </w:r>
+      <w:proofErr w:type="spellStart"/>
+      <w:r>
+        <w:rPr>
+          <w:lang w:val="en-IE"/>
+        </w:rPr>
+        <w:t>Heroku</w:t>
+      </w:r>
+      <w:proofErr w:type="spellEnd"/>
+      <w:r>
+        <w:rPr>
+          <w:lang w:val="en-IE"/>
+        </w:rPr>
+        <w:t>.</w:t>
+      </w:r>
+      <w:r>
+        <w:rPr>
+          <w:lang w:val="en-IE"/>
+        </w:rPr>
+        <w:t xml:space="preserve"> A </w:t>
+      </w:r>
+      <w:proofErr w:type="spellStart"/>
+      <w:r>
+        <w:rPr>
+          <w:lang w:val="en-IE"/>
+        </w:rPr>
+        <w:t>dyno</w:t>
+      </w:r>
+      <w:proofErr w:type="spellEnd"/>
+      <w:r>
+        <w:rPr>
+          <w:lang w:val="en-IE"/>
+        </w:rPr>
+        <w:t>, a lightweight container, runs a single user-specified command. (Paraphrased).</w:t>
+      </w:r>
+    </w:p>
+    <w:p>
+      <w:pPr>
+        <w:spacing w:line="240" w:lineRule="auto"/>
+        <w:jc w:val="both"/>
+        <w:rPr>
+          <w:lang w:val="en-IE"/>
+        </w:rPr>
+      </w:pPr>
+      <w:r>
+        <w:rPr>
+          <w:lang w:val="en-IE"/>
+        </w:rPr>
+        <w:t xml:space="preserve">To visit the application, this time, on </w:t>
+      </w:r>
+      <w:proofErr w:type="spellStart"/>
+      <w:r>
+        <w:rPr>
+          <w:lang w:val="en-IE"/>
+        </w:rPr>
+        <w:t>Heroku</w:t>
+      </w:r>
+      <w:proofErr w:type="spellEnd"/>
+      <w:r>
+        <w:rPr>
+          <w:lang w:val="en-IE"/>
+        </w:rPr>
+        <w:t xml:space="preserve">, and not on our local computer, we type: </w:t>
+      </w:r>
+      <w:proofErr w:type="spellStart"/>
+      <w:r>
+        <w:rPr>
+          <w:lang w:val="en-IE"/>
+        </w:rPr>
+        <w:t>heroku</w:t>
+      </w:r>
+      <w:proofErr w:type="spellEnd"/>
+      <w:r>
+        <w:rPr>
+          <w:lang w:val="en-IE"/>
+        </w:rPr>
+        <w:t xml:space="preserve"> open:</w:t>
       </w:r>
     </w:p>
     <w:p>
@@ -8779,7 +10566,7 @@
                     </pic:cNvPicPr>
                   </pic:nvPicPr>
                   <pic:blipFill>
-                    <a:blip r:embed="rId29">
+                    <a:blip r:embed="rId23">
                       <a:extLst>
                         <a:ext uri="{28A0092B-C50C-407E-A947-70E740481C1C}">
                           <a14:useLocalDpi xmlns:a14="http://schemas.microsoft.com/office/drawing/2010/main" val="0"/>
@@ -8857,7 +10644,7 @@
                     </pic:cNvPicPr>
                   </pic:nvPicPr>
                   <pic:blipFill>
-                    <a:blip r:embed="rId30">
+                    <a:blip r:embed="rId24">
                       <a:extLst>
                         <a:ext uri="{28A0092B-C50C-407E-A947-70E740481C1C}">
                           <a14:useLocalDpi xmlns:a14="http://schemas.microsoft.com/office/drawing/2010/main" val="0"/>
@@ -8915,15 +10702,32 @@
         </w:rPr>
         <w:t xml:space="preserve"> URL for the web service is: </w:t>
       </w:r>
-      <w:hyperlink r:id="rId31" w:history="1">
-        <w:r>
-          <w:rPr>
-            <w:rStyle w:val="Hipercze"/>
-            <w:lang w:val="en-IE"/>
-          </w:rPr>
-          <w:t>http://still-beyond-9829.herokuapp.com/</w:t>
-        </w:r>
-      </w:hyperlink>
+      <w:r>
+        <w:fldChar w:fldCharType="begin"/>
+      </w:r>
+      <w:r>
+        <w:rPr>
+          <w:lang w:val="en-IE"/>
+        </w:rPr>
+        <w:instrText xml:space="preserve"> HYPERLINK "http://still-beyond-9829.herokuapp.com/" </w:instrText>
+      </w:r>
+      <w:r>
+        <w:fldChar w:fldCharType="separate"/>
+      </w:r>
+      <w:r>
+        <w:rPr>
+          <w:rStyle w:val="Hipercze"/>
+          <w:lang w:val="en-IE"/>
+        </w:rPr>
+        <w:t>http://still-beyond-9829.herokuapp.com/</w:t>
+      </w:r>
+      <w:r>
+        <w:rPr>
+          <w:rStyle w:val="Hipercze"/>
+          <w:lang w:val="en-IE"/>
+        </w:rPr>
+        <w:fldChar w:fldCharType="end"/>
+      </w:r>
       <w:r>
         <w:rPr>
           <w:lang w:val="en-IE"/>
@@ -8955,29 +10759,50 @@
         <w:rPr>
           <w:lang w:val="en-IE"/>
         </w:rPr>
-        <w:t>fully deployed a Scala application to Heroku.</w:t>
-      </w:r>
-    </w:p>
-    <w:p>
-      <w:pPr>
-        <w:spacing w:line="240" w:lineRule="auto"/>
-        <w:jc w:val="both"/>
-        <w:rPr>
-          <w:lang w:val="en-IE"/>
-        </w:rPr>
-      </w:pPr>
-      <w:r>
-        <w:rPr>
-          <w:lang w:val="en-IE"/>
-        </w:rPr>
-        <w:t xml:space="preserve">I have modified the Web.scala code so that the application would call a method called add() that adds two integers and displays the result in the browser. For the time being the application is “hard </w:t>
-      </w:r>
-      <w:r>
-        <w:rPr>
-          <w:lang w:val="en-IE"/>
-        </w:rPr>
-        <w:lastRenderedPageBreak/>
-        <w:t>coded” and does not take input from the user.</w:t>
+        <w:t xml:space="preserve">fully deployed a Scala application to </w:t>
+      </w:r>
+      <w:proofErr w:type="spellStart"/>
+      <w:r>
+        <w:rPr>
+          <w:lang w:val="en-IE"/>
+        </w:rPr>
+        <w:t>Heroku</w:t>
+      </w:r>
+      <w:proofErr w:type="spellEnd"/>
+      <w:r>
+        <w:rPr>
+          <w:lang w:val="en-IE"/>
+        </w:rPr>
+        <w:t>.</w:t>
+      </w:r>
+    </w:p>
+    <w:p>
+      <w:pPr>
+        <w:spacing w:line="240" w:lineRule="auto"/>
+        <w:jc w:val="both"/>
+        <w:rPr>
+          <w:lang w:val="en-IE"/>
+        </w:rPr>
+      </w:pPr>
+      <w:r>
+        <w:rPr>
+          <w:lang w:val="en-IE"/>
+        </w:rPr>
+        <w:t xml:space="preserve">I have modified the </w:t>
+      </w:r>
+      <w:proofErr w:type="spellStart"/>
+      <w:r>
+        <w:rPr>
+          <w:lang w:val="en-IE"/>
+        </w:rPr>
+        <w:t>Web.scala</w:t>
+      </w:r>
+      <w:proofErr w:type="spellEnd"/>
+      <w:r>
+        <w:rPr>
+          <w:lang w:val="en-IE"/>
+        </w:rPr>
+        <w:t xml:space="preserve"> code so that the application would call a method called add() that adds two integers and displays the result in the browser. For the time being the application is “hard coded” and does not take input from the user.</w:t>
       </w:r>
     </w:p>
     <w:p>
@@ -8993,6 +10818,7 @@
           <w:noProof/>
           <w:lang w:eastAsia="pl-PL"/>
         </w:rPr>
+        <w:lastRenderedPageBreak/>
         <w:drawing>
           <wp:inline distT="0" distB="0" distL="0" distR="0" wp14:anchorId="7720C2E4" wp14:editId="3EE19479">
             <wp:extent cx="3771900" cy="781050"/>
@@ -9011,7 +10837,7 @@
                     </pic:cNvPicPr>
                   </pic:nvPicPr>
                   <pic:blipFill>
-                    <a:blip r:embed="rId32">
+                    <a:blip r:embed="rId25">
                       <a:extLst>
                         <a:ext uri="{28A0092B-C50C-407E-A947-70E740481C1C}">
                           <a14:useLocalDpi xmlns:a14="http://schemas.microsoft.com/office/drawing/2010/main" val="0"/>
@@ -9175,7 +11001,21 @@
         <w:rPr>
           <w:lang w:val="en-IE"/>
         </w:rPr>
-        <w:t xml:space="preserve">our computer runs a few programs at the same time: we can type in a document while our computer is downloading a movie from the Internet or we watch a clip on youtube and at the same time our computer has to make sure that the time on the clock on the taskbar changes accordingly every minute. We talk about concurrency when </w:t>
+        <w:t xml:space="preserve">our computer runs a few programs at the same time: we can type in a document while our computer is downloading a movie from the Internet or we watch a clip on </w:t>
+      </w:r>
+      <w:proofErr w:type="spellStart"/>
+      <w:r>
+        <w:rPr>
+          <w:lang w:val="en-IE"/>
+        </w:rPr>
+        <w:t>youtube</w:t>
+      </w:r>
+      <w:proofErr w:type="spellEnd"/>
+      <w:r>
+        <w:rPr>
+          <w:lang w:val="en-IE"/>
+        </w:rPr>
+        <w:t xml:space="preserve"> and at the same time our computer has to make sure that the time on the clock on the taskbar changes accordingly every minute. We talk about concurrency when </w:t>
       </w:r>
       <w:r>
         <w:rPr>
@@ -9261,13 +11101,42 @@
         </w:rPr>
         <w:t xml:space="preserve"> is a model in computer science that allows for multiple threads within one process to be executed independently at the same time.  The concept is crucial in modern applications. Imagine an application that has to wait to finish one calculation before performing another one, it would appear to the user as frozen. </w:t>
       </w:r>
-      <w:r>
-        <w:t>Gamers, be thankful!</w:t>
-      </w:r>
-    </w:p>
-    <w:p>
-      <w:r>
-        <w:t>Single-threaded Java example:</w:t>
+      <w:proofErr w:type="spellStart"/>
+      <w:r>
+        <w:t>Gamers</w:t>
+      </w:r>
+      <w:proofErr w:type="spellEnd"/>
+      <w:r>
+        <w:t xml:space="preserve">, be </w:t>
+      </w:r>
+      <w:proofErr w:type="spellStart"/>
+      <w:r>
+        <w:t>thankful</w:t>
+      </w:r>
+      <w:proofErr w:type="spellEnd"/>
+      <w:r>
+        <w:t>!</w:t>
+      </w:r>
+    </w:p>
+    <w:p>
+      <w:r>
+        <w:t>Single-</w:t>
+      </w:r>
+      <w:proofErr w:type="spellStart"/>
+      <w:r>
+        <w:t>threaded</w:t>
+      </w:r>
+      <w:proofErr w:type="spellEnd"/>
+      <w:r>
+        <w:t xml:space="preserve"> Java </w:t>
+      </w:r>
+      <w:proofErr w:type="spellStart"/>
+      <w:r>
+        <w:t>example</w:t>
+      </w:r>
+      <w:proofErr w:type="spellEnd"/>
+      <w:r>
+        <w:t>:</w:t>
       </w:r>
     </w:p>
     <w:p>
@@ -9295,7 +11164,7 @@
                     </pic:cNvPicPr>
                   </pic:nvPicPr>
                   <pic:blipFill>
-                    <a:blip r:embed="rId33">
+                    <a:blip r:embed="rId26">
                       <a:extLst>
                         <a:ext uri="{28A0092B-C50C-407E-A947-70E740481C1C}">
                           <a14:useLocalDpi xmlns:a14="http://schemas.microsoft.com/office/drawing/2010/main" val="0"/>
@@ -9384,7 +11253,7 @@
                     </pic:cNvPicPr>
                   </pic:nvPicPr>
                   <pic:blipFill>
-                    <a:blip r:embed="rId34">
+                    <a:blip r:embed="rId27">
                       <a:extLst>
                         <a:ext uri="{28A0092B-C50C-407E-A947-70E740481C1C}">
                           <a14:useLocalDpi xmlns:a14="http://schemas.microsoft.com/office/drawing/2010/main" val="0"/>
@@ -9430,8 +11299,61 @@
         <w:lastRenderedPageBreak/>
         <w:t xml:space="preserve">that class. In order to do that we had to implement an interface called Runnable, which contains a method called run. </w:t>
       </w:r>
-      <w:r>
-        <w:t>That method is called whenever we run that thread.</w:t>
+      <w:proofErr w:type="spellStart"/>
+      <w:r>
+        <w:t>That</w:t>
+      </w:r>
+      <w:proofErr w:type="spellEnd"/>
+      <w:r>
+        <w:t xml:space="preserve"> </w:t>
+      </w:r>
+      <w:proofErr w:type="spellStart"/>
+      <w:r>
+        <w:t>method</w:t>
+      </w:r>
+      <w:proofErr w:type="spellEnd"/>
+      <w:r>
+        <w:t xml:space="preserve"> </w:t>
+      </w:r>
+      <w:proofErr w:type="spellStart"/>
+      <w:r>
+        <w:t>is</w:t>
+      </w:r>
+      <w:proofErr w:type="spellEnd"/>
+      <w:r>
+        <w:t xml:space="preserve"> </w:t>
+      </w:r>
+      <w:proofErr w:type="spellStart"/>
+      <w:r>
+        <w:t>called</w:t>
+      </w:r>
+      <w:proofErr w:type="spellEnd"/>
+      <w:r>
+        <w:t xml:space="preserve"> </w:t>
+      </w:r>
+      <w:proofErr w:type="spellStart"/>
+      <w:r>
+        <w:t>whenever</w:t>
+      </w:r>
+      <w:proofErr w:type="spellEnd"/>
+      <w:r>
+        <w:t xml:space="preserve"> we run </w:t>
+      </w:r>
+      <w:proofErr w:type="spellStart"/>
+      <w:r>
+        <w:t>that</w:t>
+      </w:r>
+      <w:proofErr w:type="spellEnd"/>
+      <w:r>
+        <w:t xml:space="preserve"> </w:t>
+      </w:r>
+      <w:proofErr w:type="spellStart"/>
+      <w:r>
+        <w:t>thread</w:t>
+      </w:r>
+      <w:proofErr w:type="spellEnd"/>
+      <w:r>
+        <w:t>.</w:t>
       </w:r>
     </w:p>
     <w:p>
@@ -9458,7 +11380,7 @@
                     </pic:cNvPicPr>
                   </pic:nvPicPr>
                   <pic:blipFill>
-                    <a:blip r:embed="rId35">
+                    <a:blip r:embed="rId28">
                       <a:extLst>
                         <a:ext uri="{28A0092B-C50C-407E-A947-70E740481C1C}">
                           <a14:useLocalDpi xmlns:a14="http://schemas.microsoft.com/office/drawing/2010/main" val="0"/>
@@ -9645,11 +11567,12 @@
     <w:p>
       <w:pPr>
         <w:pStyle w:val="Podtytu"/>
-        <w:ind w:firstLine="708"/>
-        <w:rPr>
-          <w:lang w:val="en-IE"/>
-        </w:rPr>
-      </w:pPr>
+        <w:rPr>
+          <w:lang w:val="en-IE"/>
+        </w:rPr>
+      </w:pPr>
+      <w:bookmarkStart w:id="1" w:name="_GoBack"/>
+      <w:bookmarkEnd w:id="1"/>
       <w:r>
         <w:rPr>
           <w:lang w:val="en-IE"/>
@@ -9745,7 +11668,29 @@
           <w:szCs w:val="20"/>
           <w:lang w:val="en-IE"/>
         </w:rPr>
-        <w:t xml:space="preserve"> scala.actors._</w:t>
+        <w:t xml:space="preserve"> </w:t>
+      </w:r>
+      <w:proofErr w:type="spellStart"/>
+      <w:r>
+        <w:rPr>
+          <w:rFonts w:ascii="Consolas" w:hAnsi="Consolas" w:cs="Consolas"/>
+          <w:color w:val="000000"/>
+          <w:sz w:val="20"/>
+          <w:szCs w:val="20"/>
+          <w:lang w:val="en-IE"/>
+        </w:rPr>
+        <w:t>scala.actors</w:t>
+      </w:r>
+      <w:proofErr w:type="spellEnd"/>
+      <w:r>
+        <w:rPr>
+          <w:rFonts w:ascii="Consolas" w:hAnsi="Consolas" w:cs="Consolas"/>
+          <w:color w:val="000000"/>
+          <w:sz w:val="20"/>
+          <w:szCs w:val="20"/>
+          <w:lang w:val="en-IE"/>
+        </w:rPr>
+        <w:t>._</w:t>
       </w:r>
     </w:p>
     <w:p>
@@ -9796,7 +11741,29 @@
           <w:szCs w:val="20"/>
           <w:lang w:val="en-IE"/>
         </w:rPr>
-        <w:t xml:space="preserve"> SillyActor </w:t>
+        <w:t xml:space="preserve"> </w:t>
+      </w:r>
+      <w:proofErr w:type="spellStart"/>
+      <w:r>
+        <w:rPr>
+          <w:rFonts w:ascii="Consolas" w:hAnsi="Consolas" w:cs="Consolas"/>
+          <w:color w:val="000000"/>
+          <w:sz w:val="20"/>
+          <w:szCs w:val="20"/>
+          <w:lang w:val="en-IE"/>
+        </w:rPr>
+        <w:t>SillyActor</w:t>
+      </w:r>
+      <w:proofErr w:type="spellEnd"/>
+      <w:r>
+        <w:rPr>
+          <w:rFonts w:ascii="Consolas" w:hAnsi="Consolas" w:cs="Consolas"/>
+          <w:color w:val="000000"/>
+          <w:sz w:val="20"/>
+          <w:szCs w:val="20"/>
+          <w:lang w:val="en-IE"/>
+        </w:rPr>
+        <w:t xml:space="preserve"> </w:t>
       </w:r>
       <w:r>
         <w:rPr>
@@ -9935,8 +11902,6 @@
         </w:rPr>
         <w:t xml:space="preserve"> </w:t>
       </w:r>
-      <w:bookmarkStart w:id="1" w:name="_GoBack"/>
-      <w:bookmarkEnd w:id="1"/>
       <w:r>
         <w:rPr>
           <w:rFonts w:ascii="Consolas" w:hAnsi="Consolas" w:cs="Consolas"/>
@@ -9959,6 +11924,7 @@
         </w:rPr>
         <w:t xml:space="preserve"> (</w:t>
       </w:r>
+      <w:proofErr w:type="spellStart"/>
       <w:r>
         <w:rPr>
           <w:rFonts w:ascii="Consolas" w:hAnsi="Consolas" w:cs="Consolas"/>
@@ -9969,6 +11935,7 @@
         </w:rPr>
         <w:t>i</w:t>
       </w:r>
+      <w:proofErr w:type="spellEnd"/>
       <w:r>
         <w:rPr>
           <w:rFonts w:ascii="Consolas" w:hAnsi="Consolas" w:cs="Consolas"/>
@@ -10063,7 +12030,29 @@
           <w:szCs w:val="20"/>
           <w:lang w:val="en-IE"/>
         </w:rPr>
-        <w:t xml:space="preserve"> println(</w:t>
+        <w:t xml:space="preserve"> </w:t>
+      </w:r>
+      <w:proofErr w:type="spellStart"/>
+      <w:r>
+        <w:rPr>
+          <w:rFonts w:ascii="Consolas" w:hAnsi="Consolas" w:cs="Consolas"/>
+          <w:color w:val="000000"/>
+          <w:sz w:val="20"/>
+          <w:szCs w:val="20"/>
+          <w:lang w:val="en-IE"/>
+        </w:rPr>
+        <w:t>println</w:t>
+      </w:r>
+      <w:proofErr w:type="spellEnd"/>
+      <w:r>
+        <w:rPr>
+          <w:rFonts w:ascii="Consolas" w:hAnsi="Consolas" w:cs="Consolas"/>
+          <w:color w:val="000000"/>
+          <w:sz w:val="20"/>
+          <w:szCs w:val="20"/>
+          <w:lang w:val="en-IE"/>
+        </w:rPr>
+        <w:t>(</w:t>
       </w:r>
       <w:r>
         <w:rPr>
@@ -10096,6 +12085,7 @@
           <w:rFonts w:ascii="Consolas" w:hAnsi="Consolas" w:cs="Consolas"/>
           <w:sz w:val="20"/>
           <w:szCs w:val="20"/>
+          <w:lang w:val="en-IE"/>
         </w:rPr>
       </w:pPr>
       <w:r>
@@ -10129,14 +12119,27 @@
         </w:rPr>
         <w:t xml:space="preserve"> </w:t>
       </w:r>
-      <w:r>
-        <w:rPr>
-          <w:rFonts w:ascii="Consolas" w:hAnsi="Consolas" w:cs="Consolas"/>
-          <w:color w:val="000000"/>
-          <w:sz w:val="20"/>
-          <w:szCs w:val="20"/>
-        </w:rPr>
-        <w:t>Thread.sleep(</w:t>
+      <w:proofErr w:type="spellStart"/>
+      <w:r>
+        <w:rPr>
+          <w:rFonts w:ascii="Consolas" w:hAnsi="Consolas" w:cs="Consolas"/>
+          <w:color w:val="000000"/>
+          <w:sz w:val="20"/>
+          <w:szCs w:val="20"/>
+          <w:lang w:val="en-IE"/>
+        </w:rPr>
+        <w:t>Thread.sleep</w:t>
+      </w:r>
+      <w:proofErr w:type="spellEnd"/>
+      <w:r>
+        <w:rPr>
+          <w:rFonts w:ascii="Consolas" w:hAnsi="Consolas" w:cs="Consolas"/>
+          <w:color w:val="000000"/>
+          <w:sz w:val="20"/>
+          <w:szCs w:val="20"/>
+          <w:lang w:val="en-IE"/>
+        </w:rPr>
+        <w:t>(</w:t>
       </w:r>
       <w:r>
         <w:rPr>
@@ -10144,6 +12147,7 @@
           <w:color w:val="C48CFF"/>
           <w:sz w:val="20"/>
           <w:szCs w:val="20"/>
+          <w:lang w:val="en-IE"/>
         </w:rPr>
         <w:t>1000</w:t>
       </w:r>
@@ -10153,6 +12157,7 @@
           <w:color w:val="000000"/>
           <w:sz w:val="20"/>
           <w:szCs w:val="20"/>
+          <w:lang w:val="en-IE"/>
         </w:rPr>
         <w:t>)</w:t>
       </w:r>
@@ -10167,14 +12172,16 @@
           <w:rFonts w:ascii="Consolas" w:hAnsi="Consolas" w:cs="Consolas"/>
           <w:sz w:val="20"/>
           <w:szCs w:val="20"/>
-        </w:rPr>
-      </w:pPr>
-      <w:r>
-        <w:rPr>
-          <w:rFonts w:ascii="Consolas" w:hAnsi="Consolas" w:cs="Consolas"/>
-          <w:color w:val="000000"/>
-          <w:sz w:val="20"/>
-          <w:szCs w:val="20"/>
+          <w:lang w:val="en-IE"/>
+        </w:rPr>
+      </w:pPr>
+      <w:r>
+        <w:rPr>
+          <w:rFonts w:ascii="Consolas" w:hAnsi="Consolas" w:cs="Consolas"/>
+          <w:color w:val="000000"/>
+          <w:sz w:val="20"/>
+          <w:szCs w:val="20"/>
+          <w:lang w:val="en-IE"/>
         </w:rPr>
         <w:tab/>
         <w:t xml:space="preserve"> </w:t>
@@ -10185,16 +12192,9 @@
           <w:color w:val="000000"/>
           <w:sz w:val="20"/>
           <w:szCs w:val="20"/>
+          <w:lang w:val="en-IE"/>
         </w:rPr>
         <w:tab/>
-      </w:r>
-      <w:r>
-        <w:rPr>
-          <w:rFonts w:ascii="Consolas" w:hAnsi="Consolas" w:cs="Consolas"/>
-          <w:color w:val="000000"/>
-          <w:sz w:val="20"/>
-          <w:szCs w:val="20"/>
-        </w:rPr>
         <w:t xml:space="preserve"> }</w:t>
       </w:r>
     </w:p>
@@ -10208,14 +12208,16 @@
           <w:rFonts w:ascii="Consolas" w:hAnsi="Consolas" w:cs="Consolas"/>
           <w:sz w:val="20"/>
           <w:szCs w:val="20"/>
-        </w:rPr>
-      </w:pPr>
-      <w:r>
-        <w:rPr>
-          <w:rFonts w:ascii="Consolas" w:hAnsi="Consolas" w:cs="Consolas"/>
-          <w:color w:val="000000"/>
-          <w:sz w:val="20"/>
-          <w:szCs w:val="20"/>
+          <w:lang w:val="en-IE"/>
+        </w:rPr>
+      </w:pPr>
+      <w:r>
+        <w:rPr>
+          <w:rFonts w:ascii="Consolas" w:hAnsi="Consolas" w:cs="Consolas"/>
+          <w:color w:val="000000"/>
+          <w:sz w:val="20"/>
+          <w:szCs w:val="20"/>
+          <w:lang w:val="en-IE"/>
         </w:rPr>
         <w:tab/>
       </w:r>
@@ -10225,16 +12227,9 @@
           <w:color w:val="000000"/>
           <w:sz w:val="20"/>
           <w:szCs w:val="20"/>
+          <w:lang w:val="en-IE"/>
         </w:rPr>
         <w:tab/>
-      </w:r>
-      <w:r>
-        <w:rPr>
-          <w:rFonts w:ascii="Consolas" w:hAnsi="Consolas" w:cs="Consolas"/>
-          <w:color w:val="000000"/>
-          <w:sz w:val="20"/>
-          <w:szCs w:val="20"/>
-        </w:rPr>
         <w:t>}</w:t>
       </w:r>
     </w:p>
@@ -10252,6 +12247,7 @@
           <w:color w:val="000000"/>
           <w:sz w:val="20"/>
           <w:szCs w:val="20"/>
+          <w:lang w:val="en-IE"/>
         </w:rPr>
         <w:t>}</w:t>
       </w:r>
@@ -10277,7 +12273,21 @@
         <w:rPr>
           <w:lang w:val="en-IE"/>
         </w:rPr>
-        <w:t>Note that a package scala.actors has been imported and that the method act() was overridden. In the above case the actor only prints a message, it doesn’t use any mailboxes. Here is another example, in which</w:t>
+        <w:t xml:space="preserve">Note that a package </w:t>
+      </w:r>
+      <w:proofErr w:type="spellStart"/>
+      <w:r>
+        <w:rPr>
+          <w:lang w:val="en-IE"/>
+        </w:rPr>
+        <w:t>scala.actors</w:t>
+      </w:r>
+      <w:proofErr w:type="spellEnd"/>
+      <w:r>
+        <w:rPr>
+          <w:lang w:val="en-IE"/>
+        </w:rPr>
+        <w:t xml:space="preserve"> has been imported and that the method act() was overridden. In the above case the actor only prints a message, it doesn’t use any mailboxes. Here is another example, in which</w:t>
       </w:r>
       <w:r>
         <w:rPr>
@@ -10302,13 +12312,27 @@
           <w:lang w:val="en-IE"/>
         </w:rPr>
         <w:lastRenderedPageBreak/>
-        <w:t>Building REST</w:t>
-      </w:r>
-      <w:r>
-        <w:rPr>
-          <w:lang w:val="en-IE"/>
-        </w:rPr>
-        <w:t>ful web</w:t>
+        <w:t xml:space="preserve">Building </w:t>
+      </w:r>
+      <w:proofErr w:type="spellStart"/>
+      <w:r>
+        <w:rPr>
+          <w:lang w:val="en-IE"/>
+        </w:rPr>
+        <w:t>REST</w:t>
+      </w:r>
+      <w:r>
+        <w:rPr>
+          <w:lang w:val="en-IE"/>
+        </w:rPr>
+        <w:t>ful</w:t>
+      </w:r>
+      <w:proofErr w:type="spellEnd"/>
+      <w:r>
+        <w:rPr>
+          <w:lang w:val="en-IE"/>
+        </w:rPr>
+        <w:t xml:space="preserve"> web</w:t>
       </w:r>
       <w:r>
         <w:rPr>
@@ -10435,6 +12459,7 @@
           <w:lang w:val="en-IE"/>
         </w:rPr>
       </w:pPr>
+      <w:proofErr w:type="spellStart"/>
       <w:r>
         <w:rPr>
           <w:lang w:val="en-IE"/>
@@ -10445,7 +12470,14 @@
         <w:rPr>
           <w:lang w:val="en-IE"/>
         </w:rPr>
-        <w:t>ful web services</w:t>
+        <w:t>ful</w:t>
+      </w:r>
+      <w:proofErr w:type="spellEnd"/>
+      <w:r>
+        <w:rPr>
+          <w:lang w:val="en-IE"/>
+        </w:rPr>
+        <w:t xml:space="preserve"> web services</w:t>
       </w:r>
       <w:r>
         <w:rPr>
@@ -10560,7 +12592,35 @@
         <w:rPr>
           <w:lang w:val="en-IE"/>
         </w:rPr>
-        <w:t xml:space="preserve">REST is said to be easier when it comes to creating clients, developing APIs, understanding documentation. SOAP only allows XML, whereas REST allows other data formats (like JSON). Some experts argue that SOAP is more secure as it supports not only SSL, but also WS-Security, WS-AtomicTransaction and WS-ReliableMessaging so SOAP is unreplaceable when it we deal with programs that demand high-security standards such as a banking system.  </w:t>
+        <w:t>REST is said to be easier when it comes to creating clients, developing APIs, understanding documentation. SOAP only allows XML, whereas REST allows other data formats (like JSON). Some experts argue that SOAP is more secure as it supports not only SSL, but also WS-Security, WS-</w:t>
+      </w:r>
+      <w:proofErr w:type="spellStart"/>
+      <w:r>
+        <w:rPr>
+          <w:lang w:val="en-IE"/>
+        </w:rPr>
+        <w:t>AtomicTransaction</w:t>
+      </w:r>
+      <w:proofErr w:type="spellEnd"/>
+      <w:r>
+        <w:rPr>
+          <w:lang w:val="en-IE"/>
+        </w:rPr>
+        <w:t xml:space="preserve"> and WS-</w:t>
+      </w:r>
+      <w:proofErr w:type="spellStart"/>
+      <w:r>
+        <w:rPr>
+          <w:lang w:val="en-IE"/>
+        </w:rPr>
+        <w:t>ReliableMessaging</w:t>
+      </w:r>
+      <w:proofErr w:type="spellEnd"/>
+      <w:r>
+        <w:rPr>
+          <w:lang w:val="en-IE"/>
+        </w:rPr>
+        <w:t xml:space="preserve"> so SOAP is unreplaceable when it we deal with programs that demand high-security standards such as a banking system.  </w:t>
       </w:r>
       <w:r>
         <w:rPr>
@@ -10621,15 +12681,32 @@
         </w:rPr>
         <w:t xml:space="preserve">The following web service has been developed using this blog: </w:t>
       </w:r>
-      <w:hyperlink r:id="rId36" w:history="1">
-        <w:r>
-          <w:rPr>
-            <w:rStyle w:val="Hipercze"/>
-            <w:lang w:val="en-IE"/>
-          </w:rPr>
-          <w:t>http://sysgears.com/articles/building-rest-service-with-scala/</w:t>
-        </w:r>
-      </w:hyperlink>
+      <w:r>
+        <w:fldChar w:fldCharType="begin"/>
+      </w:r>
+      <w:r>
+        <w:rPr>
+          <w:lang w:val="en-IE"/>
+        </w:rPr>
+        <w:instrText xml:space="preserve"> HYPERLINK "http://sysgears.com/articles/building-rest-service-with-scala/" </w:instrText>
+      </w:r>
+      <w:r>
+        <w:fldChar w:fldCharType="separate"/>
+      </w:r>
+      <w:r>
+        <w:rPr>
+          <w:rStyle w:val="Hipercze"/>
+          <w:lang w:val="en-IE"/>
+        </w:rPr>
+        <w:t>http://sysgears.com/articles/building-rest-service-with-scala/</w:t>
+      </w:r>
+      <w:r>
+        <w:rPr>
+          <w:rStyle w:val="Hipercze"/>
+          <w:lang w:val="en-IE"/>
+        </w:rPr>
+        <w:fldChar w:fldCharType="end"/>
+      </w:r>
     </w:p>
     <w:p>
       <w:pPr>
@@ -10662,6 +12739,7 @@
           <w:lang w:val="en-IE"/>
         </w:rPr>
       </w:pPr>
+      <w:proofErr w:type="spellStart"/>
       <w:r>
         <w:rPr>
           <w:lang w:val="en-IE"/>
@@ -10669,6 +12747,7 @@
         <w:lastRenderedPageBreak/>
         <w:t>Akka</w:t>
       </w:r>
+      <w:proofErr w:type="spellEnd"/>
     </w:p>
     <w:p>
       <w:pPr>
@@ -10737,7 +12816,7 @@
           <w:lang w:val="en-IE"/>
         </w:rPr>
       </w:pPr>
-      <w:hyperlink r:id="rId37" w:history="1">
+      <w:hyperlink r:id="rId29" w:history="1">
         <w:r>
           <w:rPr>
             <w:rStyle w:val="Hipercze"/>
@@ -10833,8 +12912,8 @@
       </w:pPr>
     </w:p>
     <w:sectPr>
-      <w:headerReference w:type="default" r:id="rId38"/>
-      <w:footerReference w:type="default" r:id="rId39"/>
+      <w:headerReference w:type="default" r:id="rId30"/>
+      <w:footerReference w:type="default" r:id="rId31"/>
       <w:pgSz w:w="11906" w:h="16838"/>
       <w:pgMar w:top="1440" w:right="1440" w:bottom="1440" w:left="1440" w:header="708" w:footer="708" w:gutter="0"/>
       <w:cols w:space="708"/>
@@ -10904,7 +12983,27 @@
             <w:szCs w:val="24"/>
             <w:lang w:val="en-IE"/>
           </w:rPr>
-          <w:t>Marta Doberschuetz T00171021</w:t>
+          <w:t xml:space="preserve">Marta </w:t>
+        </w:r>
+        <w:proofErr w:type="spellStart"/>
+        <w:r>
+          <w:rPr>
+            <w:color w:val="4F81BD" w:themeColor="accent1"/>
+            <w:sz w:val="24"/>
+            <w:szCs w:val="24"/>
+            <w:lang w:val="en-IE"/>
+          </w:rPr>
+          <w:t>Doberschuetz</w:t>
+        </w:r>
+        <w:proofErr w:type="spellEnd"/>
+        <w:r>
+          <w:rPr>
+            <w:color w:val="4F81BD" w:themeColor="accent1"/>
+            <w:sz w:val="24"/>
+            <w:szCs w:val="24"/>
+            <w:lang w:val="en-IE"/>
+          </w:rPr>
+          <w:t xml:space="preserve"> T00171021</w:t>
         </w:r>
       </w:sdtContent>
     </w:sdt>
@@ -11000,7 +13099,7 @@
                               <w:sz w:val="40"/>
                               <w:szCs w:val="40"/>
                             </w:rPr>
-                            <w:t>20</w:t>
+                            <w:t>6</w:t>
                           </w:r>
                           <w:r>
                             <w:rPr>
@@ -11087,7 +13186,7 @@
                         <w:sz w:val="40"/>
                         <w:szCs w:val="40"/>
                       </w:rPr>
-                      <w:t>20</w:t>
+                      <w:t>6</w:t>
                     </w:r>
                     <w:r>
                       <w:rPr>
@@ -11246,6 +13345,9 @@
         <w:footnoteRef/>
       </w:r>
       <w:r>
+        <w:rPr>
+          <w:lang w:val="en-IE"/>
+        </w:rPr>
         <w:t xml:space="preserve"> </w:t>
       </w:r>
       <w:r>
@@ -11408,8 +13510,44 @@
           <w:rPr>
             <w:color w:val="4F81BD" w:themeColor="accent1"/>
           </w:rPr>
-          <w:t>Scala application using Akka</w:t>
+          <w:t xml:space="preserve">Scala </w:t>
         </w:r>
+        <w:proofErr w:type="spellStart"/>
+        <w:r>
+          <w:rPr>
+            <w:color w:val="4F81BD" w:themeColor="accent1"/>
+          </w:rPr>
+          <w:t>application</w:t>
+        </w:r>
+        <w:proofErr w:type="spellEnd"/>
+        <w:r>
+          <w:rPr>
+            <w:color w:val="4F81BD" w:themeColor="accent1"/>
+          </w:rPr>
+          <w:t xml:space="preserve"> </w:t>
+        </w:r>
+        <w:proofErr w:type="spellStart"/>
+        <w:r>
+          <w:rPr>
+            <w:color w:val="4F81BD" w:themeColor="accent1"/>
+          </w:rPr>
+          <w:t>using</w:t>
+        </w:r>
+        <w:proofErr w:type="spellEnd"/>
+        <w:r>
+          <w:rPr>
+            <w:color w:val="4F81BD" w:themeColor="accent1"/>
+          </w:rPr>
+          <w:t xml:space="preserve"> </w:t>
+        </w:r>
+        <w:proofErr w:type="spellStart"/>
+        <w:r>
+          <w:rPr>
+            <w:color w:val="4F81BD" w:themeColor="accent1"/>
+          </w:rPr>
+          <w:t>Akka</w:t>
+        </w:r>
+        <w:proofErr w:type="spellEnd"/>
       </w:p>
     </w:sdtContent>
   </w:sdt>
@@ -14837,6 +16975,7 @@
   <w:rsids>
     <w:rsidRoot w:val="00111B56"/>
     <w:rsid w:val="00111B56"/>
+    <w:rsid w:val="001C1D23"/>
     <w:rsid w:val="0027572C"/>
     <w:rsid w:val="002F6C3E"/>
     <w:rsid w:val="00386C99"/>
@@ -14846,6 +16985,8 @@
     <w:rsid w:val="008F7F05"/>
     <w:rsid w:val="00A7332D"/>
     <w:rsid w:val="00C24613"/>
+    <w:rsid w:val="00CE586F"/>
+    <w:rsid w:val="00D60295"/>
     <w:rsid w:val="00EF6C19"/>
   </w:rsids>
   <m:mathPr>
@@ -15628,7 +17769,7 @@
 </file>
 
 <file path=customXml/itemProps2.xml><?xml version="1.0" encoding="utf-8"?>
-<ds:datastoreItem xmlns:ds="http://schemas.openxmlformats.org/officeDocument/2006/customXml" ds:itemID="{A9A9A05A-9881-4BE0-BBE6-FF31FD83CDCF}">
+<ds:datastoreItem xmlns:ds="http://schemas.openxmlformats.org/officeDocument/2006/customXml" ds:itemID="{E8090D0F-4733-41CB-A9A4-07943D5D0E3D}">
   <ds:schemaRefs>
     <ds:schemaRef ds:uri="http://schemas.openxmlformats.org/officeDocument/2006/bibliography"/>
   </ds:schemaRefs>

</xml_diff>